<commit_message>
Se realizaron cambios en el plan de pruebas
</commit_message>
<xml_diff>
--- a/RecursosPokeDexApp/PlanPruebasPokeDexApp.docx
+++ b/RecursosPokeDexApp/PlanPruebasPokeDexApp.docx
@@ -5449,21 +5449,7 @@
                 <w:color w:val="000000"/>
                 <w:lang w:val="es-GT"/>
               </w:rPr>
-              <w:t xml:space="preserve">El cuestionario cuenta con botones que permiten navegar por la </w:t>
-            </w:r>
-            <w:r>
-              <w:rPr>
-                <w:color w:val="000000"/>
-                <w:lang w:val="es-GT"/>
-              </w:rPr>
-              <w:t>página</w:t>
-            </w:r>
-            <w:r>
-              <w:rPr>
-                <w:color w:val="000000"/>
-                <w:lang w:val="es-GT"/>
-              </w:rPr>
-              <w:t xml:space="preserve"> hacia delante y hacia atrás con un tiempo de carga aceptable, durante la navegación las imágenes de los pokemones estarán cargadas en todo momento.</w:t>
+              <w:t>El cuestionario cuenta con botones que permiten navegar por la página hacia delante y hacia atrás con un tiempo de carga aceptable, durante la navegación las imágenes de los pokemones estarán cargadas en todo momento.</w:t>
             </w:r>
           </w:p>
         </w:tc>
@@ -5800,19 +5786,7 @@
               <w:rPr>
                 <w:color w:val="000000"/>
               </w:rPr>
-              <w:t xml:space="preserve">La </w:t>
-            </w:r>
-            <w:r>
-              <w:rPr>
-                <w:color w:val="000000"/>
-              </w:rPr>
-              <w:t>página</w:t>
-            </w:r>
-            <w:r>
-              <w:rPr>
-                <w:color w:val="000000"/>
-              </w:rPr>
-              <w:t xml:space="preserve"> carga la información de los pokemones correctamente, ninguna imagen de Pokémon tarda en cargar o no carga, en todo momento los botones están activos y muestran a los pokemones esperados.</w:t>
+              <w:t>La página carga la información de los pokemones correctamente, ninguna imagen de Pokémon tarda en cargar o no carga, en todo momento los botones están activos y muestran a los pokemones esperados.</w:t>
             </w:r>
           </w:p>
         </w:tc>
@@ -5935,14 +5909,7 @@
                 <w:b/>
                 <w:color w:val="000000"/>
               </w:rPr>
-              <w:t>Navegación P</w:t>
-            </w:r>
-            <w:r>
-              <w:rPr>
-                <w:b/>
-                <w:color w:val="000000"/>
-              </w:rPr>
-              <w:t>2</w:t>
+              <w:t>Navegación P2</w:t>
             </w:r>
           </w:p>
         </w:tc>
@@ -6449,19 +6416,7 @@
               <w:rPr>
                 <w:color w:val="000000"/>
               </w:rPr>
-              <w:t xml:space="preserve">clic sobre el enlace/botón/sobre el </w:t>
-            </w:r>
-            <w:r>
-              <w:rPr>
-                <w:color w:val="000000"/>
-              </w:rPr>
-              <w:t>Pokémon</w:t>
-            </w:r>
-            <w:r>
-              <w:rPr>
-                <w:color w:val="000000"/>
-              </w:rPr>
-              <w:t xml:space="preserve"> para comprobar la información</w:t>
+              <w:t>clic sobre el enlace/botón/sobre el Pokémon para comprobar la información</w:t>
             </w:r>
           </w:p>
         </w:tc>
@@ -6525,63 +6480,7 @@
                 <w:bCs/>
                 <w:color w:val="000000"/>
               </w:rPr>
-              <w:t xml:space="preserve">Permite la navegación por la </w:t>
-            </w:r>
-            <w:r>
-              <w:rPr>
-                <w:bCs/>
-                <w:color w:val="000000"/>
-              </w:rPr>
-              <w:t>página</w:t>
-            </w:r>
-            <w:r>
-              <w:rPr>
-                <w:bCs/>
-                <w:color w:val="000000"/>
-              </w:rPr>
-              <w:t xml:space="preserve"> y puede seleccionar la información del </w:t>
-            </w:r>
-            <w:r>
-              <w:rPr>
-                <w:bCs/>
-                <w:color w:val="000000"/>
-              </w:rPr>
-              <w:t>Pokémon</w:t>
-            </w:r>
-            <w:r>
-              <w:rPr>
-                <w:bCs/>
-                <w:color w:val="000000"/>
-              </w:rPr>
-              <w:t xml:space="preserve"> que se encuentra en la lista que ha visitado y </w:t>
-            </w:r>
-            <w:r>
-              <w:rPr>
-                <w:bCs/>
-                <w:color w:val="000000"/>
-              </w:rPr>
-              <w:t>esta muestra</w:t>
-            </w:r>
-            <w:r>
-              <w:rPr>
-                <w:bCs/>
-                <w:color w:val="000000"/>
-              </w:rPr>
-              <w:t xml:space="preserve"> la información de dicho </w:t>
-            </w:r>
-            <w:r>
-              <w:rPr>
-                <w:bCs/>
-                <w:color w:val="000000"/>
-              </w:rPr>
-              <w:t>Pokémon</w:t>
-            </w:r>
-            <w:r>
-              <w:rPr>
-                <w:bCs/>
-                <w:color w:val="000000"/>
-              </w:rPr>
-              <w:t>.</w:t>
+              <w:t>Permite la navegación por la página y puede seleccionar la información del Pokémon que se encuentra en la lista que ha visitado y esta muestra la información de dicho Pokémon.</w:t>
             </w:r>
           </w:p>
         </w:tc>
@@ -6722,14 +6621,7 @@
                 <w:color w:val="000000"/>
               </w:rPr>
               <w:lastRenderedPageBreak/>
-              <w:t>Navegación P</w:t>
-            </w:r>
-            <w:r>
-              <w:rPr>
-                <w:b/>
-                <w:color w:val="000000"/>
-              </w:rPr>
-              <w:t>3</w:t>
+              <w:t>Navegación P3</w:t>
             </w:r>
           </w:p>
         </w:tc>
@@ -6966,19 +6858,7 @@
               <w:rPr>
                 <w:color w:val="000000"/>
               </w:rPr>
-              <w:t xml:space="preserve">Los botones de navegación se encuentran tanto abajo y arriba de la lista de pokemones con el fin de facilitarle al usuario la navegación y el </w:t>
-            </w:r>
-            <w:r>
-              <w:rPr>
-                <w:color w:val="000000"/>
-              </w:rPr>
-              <w:t>hecho</w:t>
-            </w:r>
-            <w:r>
-              <w:rPr>
-                <w:color w:val="000000"/>
-              </w:rPr>
-              <w:t xml:space="preserve"> de tener que realizar tanto scrol o deslizamiento si se encuentra en móvil.</w:t>
+              <w:t>Los botones de navegación se encuentran tanto abajo y arriba de la lista de pokemones con el fin de facilitarle al usuario la navegación y el hecho de tener que realizar tanto scrol o deslizamiento si se encuentra en móvil.</w:t>
             </w:r>
           </w:p>
         </w:tc>
@@ -7337,31 +7217,7 @@
               <w:rPr>
                 <w:color w:val="000000"/>
               </w:rPr>
-              <w:t xml:space="preserve">Existen botones de navegación en la </w:t>
-            </w:r>
-            <w:r>
-              <w:rPr>
-                <w:color w:val="000000"/>
-              </w:rPr>
-              <w:t>página</w:t>
-            </w:r>
-            <w:r>
-              <w:rPr>
-                <w:color w:val="000000"/>
-              </w:rPr>
-              <w:t xml:space="preserve"> tanto como arriba y abajo que permiten navegar de extremo a extremo facilitándole al usuario avanzar o retroceder dentro de la </w:t>
-            </w:r>
-            <w:r>
-              <w:rPr>
-                <w:color w:val="000000"/>
-              </w:rPr>
-              <w:t>página</w:t>
-            </w:r>
-            <w:r>
-              <w:rPr>
-                <w:color w:val="000000"/>
-              </w:rPr>
-              <w:t>.</w:t>
+              <w:t>Existen botones de navegación en la página tanto como arriba y abajo que permiten navegar de extremo a extremo facilitándole al usuario avanzar o retroceder dentro de la página.</w:t>
             </w:r>
           </w:p>
         </w:tc>
@@ -7519,14 +7375,7 @@
                 <w:b/>
                 <w:color w:val="000000"/>
               </w:rPr>
-              <w:t>Navegación P</w:t>
-            </w:r>
-            <w:r>
-              <w:rPr>
-                <w:b/>
-                <w:color w:val="000000"/>
-              </w:rPr>
-              <w:t>4</w:t>
+              <w:t>Navegación P4</w:t>
             </w:r>
           </w:p>
         </w:tc>
@@ -7763,25 +7612,7 @@
               <w:rPr>
                 <w:color w:val="000000"/>
               </w:rPr>
-              <w:t xml:space="preserve">Al ingresar a la información del </w:t>
-            </w:r>
-            <w:r>
-              <w:rPr>
-                <w:color w:val="000000"/>
-              </w:rPr>
-              <w:t>Pokémon</w:t>
-            </w:r>
-            <w:r>
-              <w:rPr>
-                <w:color w:val="000000"/>
-              </w:rPr>
-              <w:t xml:space="preserve"> este cuenta con un botón para cerrar dicha ventana o retroceder a la lista donde se encontraba el </w:t>
-            </w:r>
-            <w:r>
-              <w:rPr>
-                <w:color w:val="000000"/>
-              </w:rPr>
-              <w:t>Pokémon</w:t>
+              <w:t>Al ingresar a la información del Pokémon este cuenta con un botón para cerrar dicha ventana o retroceder a la lista donde se encontraba el Pokémon</w:t>
             </w:r>
           </w:p>
         </w:tc>
@@ -8023,19 +7854,7 @@
               <w:rPr>
                 <w:color w:val="000000"/>
               </w:rPr>
-              <w:t xml:space="preserve">clic sobre el enlace/botón/sobre el </w:t>
-            </w:r>
-            <w:r>
-              <w:rPr>
-                <w:color w:val="000000"/>
-              </w:rPr>
-              <w:t>Pokémon</w:t>
-            </w:r>
-            <w:r>
-              <w:rPr>
-                <w:color w:val="000000"/>
-              </w:rPr>
-              <w:t xml:space="preserve"> para comprobar la información</w:t>
+              <w:t>clic sobre el enlace/botón/sobre el Pokémon para comprobar la información</w:t>
             </w:r>
           </w:p>
           <w:p>
@@ -8477,14 +8296,7 @@
                 <w:b/>
                 <w:color w:val="000000"/>
               </w:rPr>
-              <w:t>S</w:t>
-            </w:r>
-            <w:r>
-              <w:rPr>
-                <w:b/>
-                <w:color w:val="000000"/>
-              </w:rPr>
-              <w:t>i</w:t>
+              <w:t>Si</w:t>
             </w:r>
           </w:p>
         </w:tc>
@@ -8546,67 +8358,7 @@
               <w:rPr>
                 <w:color w:val="000000"/>
               </w:rPr>
-              <w:t xml:space="preserve">La </w:t>
-            </w:r>
-            <w:r>
-              <w:rPr>
-                <w:color w:val="000000"/>
-              </w:rPr>
-              <w:t>página</w:t>
-            </w:r>
-            <w:r>
-              <w:rPr>
-                <w:color w:val="000000"/>
-              </w:rPr>
-              <w:t xml:space="preserve"> cuenta con un buscador integrado que permite de forma fácil encontrar a un </w:t>
-            </w:r>
-            <w:r>
-              <w:rPr>
-                <w:color w:val="000000"/>
-              </w:rPr>
-              <w:t>Pokémon</w:t>
-            </w:r>
-            <w:r>
-              <w:rPr>
-                <w:color w:val="000000"/>
-              </w:rPr>
-              <w:t xml:space="preserve"> en </w:t>
-            </w:r>
-            <w:r>
-              <w:rPr>
-                <w:color w:val="000000"/>
-              </w:rPr>
-              <w:t>específico</w:t>
-            </w:r>
-            <w:r>
-              <w:rPr>
-                <w:color w:val="000000"/>
-              </w:rPr>
-              <w:t xml:space="preserve"> al dar clic o al escribir el nombre del </w:t>
-            </w:r>
-            <w:r>
-              <w:rPr>
-                <w:color w:val="000000"/>
-              </w:rPr>
-              <w:t>Pokémon</w:t>
-            </w:r>
-            <w:r>
-              <w:rPr>
-                <w:color w:val="000000"/>
-              </w:rPr>
-              <w:t xml:space="preserve"> se comenzara la búsqueda automáticamente; la búsqueda mostrara de forma correcta al </w:t>
-            </w:r>
-            <w:r>
-              <w:rPr>
-                <w:color w:val="000000"/>
-              </w:rPr>
-              <w:t>Pokémon</w:t>
-            </w:r>
-            <w:r>
-              <w:rPr>
-                <w:color w:val="000000"/>
-              </w:rPr>
-              <w:t xml:space="preserve"> solicitado permitiéndole conocer su información.</w:t>
+              <w:t>La página cuenta con un buscador integrado que permite de forma fácil encontrar a un Pokémon en específico al dar clic o al escribir el nombre del Pokémon se comenzara la búsqueda automáticamente; la búsqueda mostrara de forma correcta al Pokémon solicitado permitiéndole conocer su información.</w:t>
             </w:r>
           </w:p>
         </w:tc>
@@ -8848,19 +8600,7 @@
               <w:rPr>
                 <w:color w:val="000000"/>
               </w:rPr>
-              <w:t xml:space="preserve">Ingresa el nombre del </w:t>
-            </w:r>
-            <w:r>
-              <w:rPr>
-                <w:color w:val="000000"/>
-              </w:rPr>
-              <w:t>Pokémon</w:t>
-            </w:r>
-            <w:r>
-              <w:rPr>
-                <w:color w:val="000000"/>
-              </w:rPr>
-              <w:t xml:space="preserve"> a buscar</w:t>
+              <w:t>Ingresa el nombre del Pokémon a buscar</w:t>
             </w:r>
           </w:p>
           <w:p>
@@ -8887,19 +8627,7 @@
               <w:rPr>
                 <w:color w:val="000000"/>
               </w:rPr>
-              <w:t xml:space="preserve">verificar que sea el </w:t>
-            </w:r>
-            <w:r>
-              <w:rPr>
-                <w:color w:val="000000"/>
-              </w:rPr>
-              <w:t>Pokémon</w:t>
-            </w:r>
-            <w:r>
-              <w:rPr>
-                <w:color w:val="000000"/>
-              </w:rPr>
-              <w:t xml:space="preserve"> solicitado</w:t>
+              <w:t>verificar que sea el Pokémon solicitado</w:t>
             </w:r>
           </w:p>
           <w:p>
@@ -8990,31 +8718,7 @@
               <w:rPr>
                 <w:color w:val="000000"/>
               </w:rPr>
-              <w:t xml:space="preserve">La búsqueda coincide con el </w:t>
-            </w:r>
-            <w:r>
-              <w:rPr>
-                <w:color w:val="000000"/>
-              </w:rPr>
-              <w:t>Pokémon</w:t>
-            </w:r>
-            <w:r>
-              <w:rPr>
-                <w:color w:val="000000"/>
-              </w:rPr>
-              <w:t xml:space="preserve"> encontrado, </w:t>
-            </w:r>
-            <w:r>
-              <w:rPr>
-                <w:color w:val="000000"/>
-              </w:rPr>
-              <w:t>así</w:t>
-            </w:r>
-            <w:r>
-              <w:rPr>
-                <w:color w:val="000000"/>
-              </w:rPr>
-              <w:t xml:space="preserve"> mismo la información es la correspondiente.</w:t>
+              <w:t>La búsqueda coincide con el Pokémon encontrado, así mismo la información es la correspondiente.</w:t>
             </w:r>
           </w:p>
         </w:tc>
@@ -9154,14 +8858,7 @@
                 <w:b/>
                 <w:color w:val="000000"/>
               </w:rPr>
-              <w:t xml:space="preserve">Búsqueda </w:t>
-            </w:r>
-            <w:r>
-              <w:rPr>
-                <w:b/>
-                <w:color w:val="000000"/>
-              </w:rPr>
-              <w:t>P2</w:t>
+              <w:t>Búsqueda P2</w:t>
             </w:r>
           </w:p>
         </w:tc>
@@ -9397,31 +9094,7 @@
               <w:rPr>
                 <w:color w:val="000000"/>
               </w:rPr>
-              <w:t xml:space="preserve">La búsqueda del </w:t>
-            </w:r>
-            <w:r>
-              <w:rPr>
-                <w:color w:val="000000"/>
-              </w:rPr>
-              <w:t>Pokémon</w:t>
-            </w:r>
-            <w:r>
-              <w:rPr>
-                <w:color w:val="000000"/>
-              </w:rPr>
-              <w:t xml:space="preserve"> puede comenzar conociendo al menos 4 caracteres esto con el fin de que el usuario puede comenzar a encontrar coincidencias relacionadas al </w:t>
-            </w:r>
-            <w:r>
-              <w:rPr>
-                <w:color w:val="000000"/>
-              </w:rPr>
-              <w:t>Pokémon</w:t>
-            </w:r>
-            <w:r>
-              <w:rPr>
-                <w:color w:val="000000"/>
-              </w:rPr>
-              <w:t xml:space="preserve"> que desea encontrar.</w:t>
+              <w:t>La búsqueda del Pokémon puede comenzar conociendo al menos 4 caracteres esto con el fin de que el usuario puede comenzar a encontrar coincidencias relacionadas al Pokémon que desea encontrar.</w:t>
             </w:r>
           </w:p>
         </w:tc>
@@ -9663,19 +9336,7 @@
               <w:rPr>
                 <w:color w:val="000000"/>
               </w:rPr>
-              <w:t xml:space="preserve">Ingresa 4 caracteres de un </w:t>
-            </w:r>
-            <w:r>
-              <w:rPr>
-                <w:color w:val="000000"/>
-              </w:rPr>
-              <w:t>Pokémon</w:t>
-            </w:r>
-            <w:r>
-              <w:rPr>
-                <w:color w:val="000000"/>
-              </w:rPr>
-              <w:t xml:space="preserve"> existente</w:t>
+              <w:t>Ingresa 4 caracteres de un Pokémon existente</w:t>
             </w:r>
           </w:p>
           <w:p>
@@ -9978,14 +9639,7 @@
                 <w:b/>
                 <w:color w:val="000000"/>
               </w:rPr>
-              <w:t xml:space="preserve">Búsqueda </w:t>
-            </w:r>
-            <w:r>
-              <w:rPr>
-                <w:b/>
-                <w:color w:val="000000"/>
-              </w:rPr>
-              <w:t>P3</w:t>
+              <w:t>Búsqueda P3</w:t>
             </w:r>
           </w:p>
         </w:tc>
@@ -10221,31 +9875,7 @@
               <w:rPr>
                 <w:color w:val="000000"/>
               </w:rPr>
-              <w:t xml:space="preserve">Si se escribe en el buscador un </w:t>
-            </w:r>
-            <w:r>
-              <w:rPr>
-                <w:color w:val="000000"/>
-              </w:rPr>
-              <w:t>Pokémon</w:t>
-            </w:r>
-            <w:r>
-              <w:rPr>
-                <w:color w:val="000000"/>
-              </w:rPr>
-              <w:t xml:space="preserve"> que no existe este devolverá un mensaje indicando que no existe ningún </w:t>
-            </w:r>
-            <w:r>
-              <w:rPr>
-                <w:color w:val="000000"/>
-              </w:rPr>
-              <w:t>Pokémon</w:t>
-            </w:r>
-            <w:r>
-              <w:rPr>
-                <w:color w:val="000000"/>
-              </w:rPr>
-              <w:t xml:space="preserve"> con ese nombre</w:t>
+              <w:t>Si se escribe en el buscador un Pokémon que no existe este devolverá un mensaje indicando que no existe ningún Pokémon con ese nombre</w:t>
             </w:r>
           </w:p>
         </w:tc>
@@ -10487,13 +10117,7 @@
               <w:rPr>
                 <w:color w:val="000000"/>
               </w:rPr>
-              <w:t xml:space="preserve">Ingresa un nombre que no sea de </w:t>
-            </w:r>
-            <w:r>
-              <w:rPr>
-                <w:color w:val="000000"/>
-              </w:rPr>
-              <w:t>Pokémon</w:t>
+              <w:t>Ingresa un nombre que no sea de Pokémon</w:t>
             </w:r>
           </w:p>
           <w:p>
@@ -10583,13 +10207,7 @@
               <w:rPr>
                 <w:color w:val="000000"/>
               </w:rPr>
-              <w:t xml:space="preserve">No se realiza ninguna búsqueda y muestra un mensaje referente a que no existe dicho </w:t>
-            </w:r>
-            <w:r>
-              <w:rPr>
-                <w:color w:val="000000"/>
-              </w:rPr>
-              <w:t>Pokémon</w:t>
+              <w:t>No se realiza ninguna búsqueda y muestra un mensaje referente a que no existe dicho Pokémon</w:t>
             </w:r>
           </w:p>
         </w:tc>
@@ -11771,55 +11389,7 @@
               <w:rPr>
                 <w:color w:val="000000"/>
               </w:rPr>
-              <w:t>Al dar clic sobre el botón/enlace/</w:t>
-            </w:r>
-            <w:r>
-              <w:rPr>
-                <w:color w:val="000000"/>
-              </w:rPr>
-              <w:t>Pokémon</w:t>
-            </w:r>
-            <w:r>
-              <w:rPr>
-                <w:color w:val="000000"/>
-              </w:rPr>
-              <w:t xml:space="preserve"> este redirigirá hacia el informe de dicho </w:t>
-            </w:r>
-            <w:r>
-              <w:rPr>
-                <w:color w:val="000000"/>
-              </w:rPr>
-              <w:t>Pokémon</w:t>
-            </w:r>
-            <w:r>
-              <w:rPr>
-                <w:color w:val="000000"/>
-              </w:rPr>
-              <w:t xml:space="preserve"> seleccionado, el informe </w:t>
-            </w:r>
-            <w:r>
-              <w:rPr>
-                <w:color w:val="000000"/>
-              </w:rPr>
-              <w:t>mostrará</w:t>
-            </w:r>
-            <w:r>
-              <w:rPr>
-                <w:color w:val="000000"/>
-              </w:rPr>
-              <w:t xml:space="preserve"> los detalles del </w:t>
-            </w:r>
-            <w:r>
-              <w:rPr>
-                <w:color w:val="000000"/>
-              </w:rPr>
-              <w:t>Pokémon</w:t>
-            </w:r>
-            <w:r>
-              <w:rPr>
-                <w:color w:val="000000"/>
-              </w:rPr>
-              <w:t xml:space="preserve"> seleccionado</w:t>
+              <w:t>Al dar clic sobre el botón/enlace/Pokémon este redirigirá hacia el informe de dicho Pokémon seleccionado, el informe mostrará los detalles del Pokémon seleccionado</w:t>
             </w:r>
           </w:p>
         </w:tc>
@@ -12034,13 +11604,7 @@
               <w:rPr>
                 <w:color w:val="000000"/>
               </w:rPr>
-              <w:t>clic sobre el botón/enlace/</w:t>
-            </w:r>
-            <w:r>
-              <w:rPr>
-                <w:color w:val="000000"/>
-              </w:rPr>
-              <w:t>Pokémon</w:t>
+              <w:t>clic sobre el botón/enlace/Pokémon</w:t>
             </w:r>
           </w:p>
           <w:p>
@@ -12067,19 +11631,7 @@
               <w:rPr>
                 <w:color w:val="000000"/>
               </w:rPr>
-              <w:t xml:space="preserve">verificar la coincidencia del informe del </w:t>
-            </w:r>
-            <w:r>
-              <w:rPr>
-                <w:color w:val="000000"/>
-              </w:rPr>
-              <w:t>Pokémon</w:t>
-            </w:r>
-            <w:r>
-              <w:rPr>
-                <w:color w:val="000000"/>
-              </w:rPr>
-              <w:t xml:space="preserve"> seleccionado</w:t>
+              <w:t>verificar la coincidencia del informe del Pokémon seleccionado</w:t>
             </w:r>
           </w:p>
         </w:tc>
@@ -12143,28 +11695,7 @@
                 <w:bCs/>
                 <w:color w:val="000000"/>
               </w:rPr>
-              <w:t xml:space="preserve">Permite el acceso a la información del </w:t>
-            </w:r>
-            <w:r>
-              <w:rPr>
-                <w:bCs/>
-                <w:color w:val="000000"/>
-              </w:rPr>
-              <w:t>Pokémon</w:t>
-            </w:r>
-            <w:r>
-              <w:rPr>
-                <w:bCs/>
-                <w:color w:val="000000"/>
-              </w:rPr>
-              <w:t xml:space="preserve"> seleccionado mostrando la fotografía y todo lo relacionado a dicho </w:t>
-            </w:r>
-            <w:r>
-              <w:rPr>
-                <w:bCs/>
-                <w:color w:val="000000"/>
-              </w:rPr>
-              <w:t>Pokémon</w:t>
+              <w:t>Permite el acceso a la información del Pokémon seleccionado mostrando la fotografía y todo lo relacionado a dicho Pokémon</w:t>
             </w:r>
           </w:p>
         </w:tc>
@@ -12311,14 +11842,7 @@
                 <w:b/>
                 <w:color w:val="000000"/>
               </w:rPr>
-              <w:t xml:space="preserve"> P</w:t>
-            </w:r>
-            <w:r>
-              <w:rPr>
-                <w:b/>
-                <w:color w:val="000000"/>
-              </w:rPr>
-              <w:t>2</w:t>
+              <w:t xml:space="preserve"> P2</w:t>
             </w:r>
           </w:p>
         </w:tc>
@@ -12561,13 +12085,7 @@
               <w:rPr>
                 <w:color w:val="000000"/>
               </w:rPr>
-              <w:t xml:space="preserve">Dentro del informe cuenta con un botón de back que permitirá regresar a la lista de pokemones para poder solicitar el informe de otro </w:t>
-            </w:r>
-            <w:r>
-              <w:rPr>
-                <w:color w:val="000000"/>
-              </w:rPr>
-              <w:t>Pokémon</w:t>
+              <w:t>Dentro del informe cuenta con un botón de back que permitirá regresar a la lista de pokemones para poder solicitar el informe de otro Pokémon</w:t>
             </w:r>
           </w:p>
         </w:tc>
@@ -12782,13 +12300,7 @@
               <w:rPr>
                 <w:color w:val="000000"/>
               </w:rPr>
-              <w:t>clic sobre el botón/enlace/</w:t>
-            </w:r>
-            <w:r>
-              <w:rPr>
-                <w:color w:val="000000"/>
-              </w:rPr>
-              <w:t>Pokémon</w:t>
+              <w:t>clic sobre el botón/enlace/Pokémon</w:t>
             </w:r>
           </w:p>
           <w:p>
@@ -12815,19 +12327,7 @@
               <w:rPr>
                 <w:color w:val="000000"/>
               </w:rPr>
-              <w:t xml:space="preserve">verificar la coincidencia del informe del </w:t>
-            </w:r>
-            <w:r>
-              <w:rPr>
-                <w:color w:val="000000"/>
-              </w:rPr>
-              <w:t>Pokémon</w:t>
-            </w:r>
-            <w:r>
-              <w:rPr>
-                <w:color w:val="000000"/>
-              </w:rPr>
-              <w:t xml:space="preserve"> seleccionado</w:t>
+              <w:t>verificar la coincidencia del informe del Pokémon seleccionado</w:t>
             </w:r>
           </w:p>
           <w:p>
@@ -12918,19 +12418,7 @@
               <w:rPr>
                 <w:color w:val="000000"/>
               </w:rPr>
-              <w:t xml:space="preserve">Al dar clic sobre el botón de back este redirigirá a la lista donde se encontraba el </w:t>
-            </w:r>
-            <w:r>
-              <w:rPr>
-                <w:color w:val="000000"/>
-              </w:rPr>
-              <w:t>Pokémon</w:t>
-            </w:r>
-            <w:r>
-              <w:rPr>
-                <w:color w:val="000000"/>
-              </w:rPr>
-              <w:t xml:space="preserve"> seleccionado</w:t>
+              <w:t>Al dar clic sobre el botón de back este redirigirá a la lista donde se encontraba el Pokémon seleccionado</w:t>
             </w:r>
           </w:p>
         </w:tc>
@@ -13167,14 +12655,7 @@
                 <w:b/>
                 <w:color w:val="000000"/>
               </w:rPr>
-              <w:t xml:space="preserve"> P</w:t>
-            </w:r>
-            <w:r>
-              <w:rPr>
-                <w:b/>
-                <w:color w:val="000000"/>
-              </w:rPr>
-              <w:t>3</w:t>
+              <w:t xml:space="preserve"> P3</w:t>
             </w:r>
           </w:p>
         </w:tc>
@@ -13348,14 +12829,7 @@
                 <w:b/>
                 <w:color w:val="000000"/>
               </w:rPr>
-              <w:t>S</w:t>
-            </w:r>
-            <w:r>
-              <w:rPr>
-                <w:b/>
-                <w:color w:val="000000"/>
-              </w:rPr>
-              <w:t>i</w:t>
+              <w:t>Si</w:t>
             </w:r>
           </w:p>
         </w:tc>
@@ -13418,31 +12892,7 @@
               <w:rPr>
                 <w:color w:val="000000"/>
               </w:rPr>
-              <w:t xml:space="preserve">Al solicitar el informe de un </w:t>
-            </w:r>
-            <w:r>
-              <w:rPr>
-                <w:color w:val="000000"/>
-              </w:rPr>
-              <w:t>Pokémon</w:t>
-            </w:r>
-            <w:r>
-              <w:rPr>
-                <w:color w:val="000000"/>
-              </w:rPr>
-              <w:t xml:space="preserve"> se mostrar el de dicho </w:t>
-            </w:r>
-            <w:r>
-              <w:rPr>
-                <w:color w:val="000000"/>
-              </w:rPr>
-              <w:t>Pokémon</w:t>
-            </w:r>
-            <w:r>
-              <w:rPr>
-                <w:color w:val="000000"/>
-              </w:rPr>
-              <w:t xml:space="preserve"> y no el de otro</w:t>
+              <w:t>Al solicitar el informe de un Pokémon se mostrar el de dicho Pokémon y no el de otro</w:t>
             </w:r>
           </w:p>
         </w:tc>
@@ -13657,13 +13107,7 @@
               <w:rPr>
                 <w:color w:val="000000"/>
               </w:rPr>
-              <w:t>clic sobre el botón/enlace/</w:t>
-            </w:r>
-            <w:r>
-              <w:rPr>
-                <w:color w:val="000000"/>
-              </w:rPr>
-              <w:t>Pokémon</w:t>
+              <w:t>clic sobre el botón/enlace/Pokémon</w:t>
             </w:r>
           </w:p>
           <w:p>
@@ -13690,19 +13134,7 @@
               <w:rPr>
                 <w:color w:val="000000"/>
               </w:rPr>
-              <w:t xml:space="preserve">verificar la coincidencia del informe del </w:t>
-            </w:r>
-            <w:r>
-              <w:rPr>
-                <w:color w:val="000000"/>
-              </w:rPr>
-              <w:t>Pokémon</w:t>
-            </w:r>
-            <w:r>
-              <w:rPr>
-                <w:color w:val="000000"/>
-              </w:rPr>
-              <w:t xml:space="preserve"> seleccionado</w:t>
+              <w:t>verificar la coincidencia del informe del Pokémon seleccionado</w:t>
             </w:r>
           </w:p>
           <w:p>
@@ -13756,13 +13188,7 @@
               <w:rPr>
                 <w:color w:val="000000"/>
               </w:rPr>
-              <w:t>clic sobre el botón/enlace/</w:t>
-            </w:r>
-            <w:r>
-              <w:rPr>
-                <w:color w:val="000000"/>
-              </w:rPr>
-              <w:t>Pokémon</w:t>
+              <w:t>clic sobre el botón/enlace/Pokémon</w:t>
             </w:r>
           </w:p>
           <w:p>
@@ -13790,19 +13216,7 @@
               <w:rPr>
                 <w:color w:val="000000"/>
               </w:rPr>
-              <w:t xml:space="preserve">verificar la coincidencia del informe del </w:t>
-            </w:r>
-            <w:r>
-              <w:rPr>
-                <w:color w:val="000000"/>
-              </w:rPr>
-              <w:t>Pokémon</w:t>
-            </w:r>
-            <w:r>
-              <w:rPr>
-                <w:color w:val="000000"/>
-              </w:rPr>
-              <w:t xml:space="preserve"> nuevo que se ha seleccionado</w:t>
+              <w:t>verificar la coincidencia del informe del Pokémon nuevo que se ha seleccionado</w:t>
             </w:r>
           </w:p>
         </w:tc>
@@ -13865,19 +13279,7 @@
               <w:rPr>
                 <w:color w:val="000000"/>
               </w:rPr>
-              <w:t xml:space="preserve">Al solicitar 2 informes distintos estos mostraran el informe del </w:t>
-            </w:r>
-            <w:r>
-              <w:rPr>
-                <w:color w:val="000000"/>
-              </w:rPr>
-              <w:t>Pokémon</w:t>
-            </w:r>
-            <w:r>
-              <w:rPr>
-                <w:color w:val="000000"/>
-              </w:rPr>
-              <w:t xml:space="preserve"> que se ha seleccionado verificando que no haya interferencias en las 2 solicitudes</w:t>
+              <w:t>Al solicitar 2 informes distintos estos mostraran el informe del Pokémon que se ha seleccionado verificando que no haya interferencias en las 2 solicitudes</w:t>
             </w:r>
           </w:p>
         </w:tc>
@@ -14261,43 +13663,7 @@
               <w:rPr>
                 <w:color w:val="000000"/>
               </w:rPr>
-              <w:t xml:space="preserve">En la </w:t>
-            </w:r>
-            <w:r>
-              <w:rPr>
-                <w:color w:val="000000"/>
-              </w:rPr>
-              <w:t>página</w:t>
-            </w:r>
-            <w:r>
-              <w:rPr>
-                <w:color w:val="000000"/>
-              </w:rPr>
-              <w:t xml:space="preserve"> existe un menú navbar que nos permite navegar de una forma </w:t>
-            </w:r>
-            <w:r>
-              <w:rPr>
-                <w:color w:val="000000"/>
-              </w:rPr>
-              <w:t>más</w:t>
-            </w:r>
-            <w:r>
-              <w:rPr>
-                <w:color w:val="000000"/>
-              </w:rPr>
-              <w:t xml:space="preserve"> eficiente sobre la </w:t>
-            </w:r>
-            <w:r>
-              <w:rPr>
-                <w:color w:val="000000"/>
-              </w:rPr>
-              <w:t>página</w:t>
-            </w:r>
-            <w:r>
-              <w:rPr>
-                <w:color w:val="000000"/>
-              </w:rPr>
-              <w:t xml:space="preserve"> este cuenta con 2 apartados que se mostraran en todo momento</w:t>
+              <w:t>En la página existe un menú navbar que nos permite navegar de una forma más eficiente sobre la página este cuenta con 2 apartados que se mostraran en todo momento</w:t>
             </w:r>
           </w:p>
         </w:tc>
@@ -14630,19 +13996,7 @@
               <w:rPr>
                 <w:color w:val="000000"/>
               </w:rPr>
-              <w:t xml:space="preserve">Se muestra el navbar al ingresar a la </w:t>
-            </w:r>
-            <w:r>
-              <w:rPr>
-                <w:color w:val="000000"/>
-              </w:rPr>
-              <w:t>página</w:t>
-            </w:r>
-            <w:r>
-              <w:rPr>
-                <w:color w:val="000000"/>
-              </w:rPr>
-              <w:t>, funcionan correctamente los apartados de este no presenta un lapso alto de tiempo de carga entre estos.</w:t>
+              <w:t>Se muestra el navbar al ingresar a la página, funcionan correctamente los apartados de este no presenta un lapso alto de tiempo de carga entre estos.</w:t>
             </w:r>
           </w:p>
         </w:tc>
@@ -14861,14 +14215,7 @@
                 <w:b/>
                 <w:color w:val="000000"/>
               </w:rPr>
-              <w:t xml:space="preserve"> P</w:t>
-            </w:r>
-            <w:r>
-              <w:rPr>
-                <w:b/>
-                <w:color w:val="000000"/>
-              </w:rPr>
-              <w:t>2</w:t>
+              <w:t xml:space="preserve"> P2</w:t>
             </w:r>
           </w:p>
         </w:tc>
@@ -15105,19 +14452,7 @@
               <w:rPr>
                 <w:color w:val="000000"/>
               </w:rPr>
-              <w:t xml:space="preserve">Los apartados del navbar mostraran su </w:t>
-            </w:r>
-            <w:r>
-              <w:rPr>
-                <w:color w:val="000000"/>
-              </w:rPr>
-              <w:t>información correspondiente</w:t>
-            </w:r>
-            <w:r>
-              <w:rPr>
-                <w:color w:val="000000"/>
-              </w:rPr>
-              <w:t xml:space="preserve"> sin interferir con los demás apartados</w:t>
+              <w:t>Los apartados del navbar mostraran su información correspondiente sin interferir con los demás apartados</w:t>
             </w:r>
           </w:p>
         </w:tc>
@@ -16419,14 +15754,7 @@
                 <w:b/>
                 <w:color w:val="000000"/>
               </w:rPr>
-              <w:t>Apis P</w:t>
-            </w:r>
-            <w:r>
-              <w:rPr>
-                <w:b/>
-                <w:color w:val="000000"/>
-              </w:rPr>
-              <w:t>2</w:t>
+              <w:t>Apis P2</w:t>
             </w:r>
           </w:p>
         </w:tc>
@@ -17505,19 +16833,7 @@
               <w:rPr>
                 <w:color w:val="000000"/>
               </w:rPr>
-              <w:t xml:space="preserve">Ingresaremos a la </w:t>
-            </w:r>
-            <w:r>
-              <w:rPr>
-                <w:color w:val="000000"/>
-              </w:rPr>
-              <w:t>página</w:t>
-            </w:r>
-            <w:r>
-              <w:rPr>
-                <w:color w:val="000000"/>
-              </w:rPr>
-              <w:t xml:space="preserve"> y revisaremos el tiempo de respuesta y carga de los datos de la pagina</w:t>
+              <w:t>Ingresaremos a la página y revisaremos el tiempo de respuesta y carga de los datos de la pagina</w:t>
             </w:r>
           </w:p>
         </w:tc>
@@ -17876,19 +17192,7 @@
               <w:rPr>
                 <w:color w:val="000000"/>
               </w:rPr>
-              <w:t xml:space="preserve">La </w:t>
-            </w:r>
-            <w:r>
-              <w:rPr>
-                <w:color w:val="000000"/>
-              </w:rPr>
-              <w:t>página</w:t>
-            </w:r>
-            <w:r>
-              <w:rPr>
-                <w:color w:val="000000"/>
-              </w:rPr>
-              <w:t xml:space="preserve"> carga todos los datos en un máximo de 900ms</w:t>
+              <w:t>La página carga todos los datos en un máximo de 900ms</w:t>
             </w:r>
           </w:p>
         </w:tc>
@@ -18283,19 +17587,7 @@
               <w:rPr>
                 <w:color w:val="000000"/>
               </w:rPr>
-              <w:t xml:space="preserve">Ingresaremos una alta carga de consulta a la </w:t>
-            </w:r>
-            <w:r>
-              <w:rPr>
-                <w:color w:val="000000"/>
-              </w:rPr>
-              <w:t>página</w:t>
-            </w:r>
-            <w:r>
-              <w:rPr>
-                <w:color w:val="000000"/>
-              </w:rPr>
-              <w:t xml:space="preserve"> y comprobaremos su estabilidad ante las distintas peticiones por el usuario</w:t>
+              <w:t>Ingresaremos una alta carga de consulta a la página y comprobaremos su estabilidad ante las distintas peticiones por el usuario</w:t>
             </w:r>
           </w:p>
         </w:tc>
@@ -18548,25 +17840,7 @@
               <w:rPr>
                 <w:color w:val="000000"/>
               </w:rPr>
-              <w:t>con ayuda de Apache</w:t>
-            </w:r>
-            <w:r>
-              <w:rPr>
-                <w:color w:val="000000"/>
-              </w:rPr>
-              <w:t xml:space="preserve"> </w:t>
-            </w:r>
-            <w:r>
-              <w:rPr>
-                <w:color w:val="000000"/>
-              </w:rPr>
-              <w:t xml:space="preserve">JMeter realizaremos </w:t>
-            </w:r>
-            <w:r>
-              <w:rPr>
-                <w:color w:val="000000"/>
-              </w:rPr>
-              <w:t>las consultas</w:t>
+              <w:t>con ayuda de Apache JMeter realizaremos las consultas</w:t>
             </w:r>
           </w:p>
           <w:p>
@@ -18669,19 +17943,7 @@
               <w:rPr>
                 <w:color w:val="000000"/>
               </w:rPr>
-              <w:t xml:space="preserve">La </w:t>
-            </w:r>
-            <w:r>
-              <w:rPr>
-                <w:color w:val="000000"/>
-              </w:rPr>
-              <w:t>página</w:t>
-            </w:r>
-            <w:r>
-              <w:rPr>
-                <w:color w:val="000000"/>
-              </w:rPr>
-              <w:t xml:space="preserve"> soporta una alta carga de datos, mantiene su fluidez y renderizado</w:t>
+              <w:t>La página soporta una alta carga de datos, mantiene su fluidez y renderizado</w:t>
             </w:r>
           </w:p>
         </w:tc>
@@ -19058,19 +18320,7 @@
               <w:rPr>
                 <w:color w:val="000000"/>
               </w:rPr>
-              <w:t xml:space="preserve">Comprobar si la </w:t>
-            </w:r>
-            <w:r>
-              <w:rPr>
-                <w:color w:val="000000"/>
-              </w:rPr>
-              <w:t>página</w:t>
-            </w:r>
-            <w:r>
-              <w:rPr>
-                <w:color w:val="000000"/>
-              </w:rPr>
-              <w:t xml:space="preserve"> es completamente adaptable a cualquier entorno de sistema operativo o navegador.</w:t>
+              <w:t>Comprobar si la página es completamente adaptable a cualquier entorno de sistema operativo o navegador.</w:t>
             </w:r>
           </w:p>
         </w:tc>
@@ -19285,19 +18535,7 @@
               <w:rPr>
                 <w:color w:val="000000"/>
               </w:rPr>
-              <w:t xml:space="preserve">Ingresar a la </w:t>
-            </w:r>
-            <w:r>
-              <w:rPr>
-                <w:color w:val="000000"/>
-              </w:rPr>
-              <w:t>página</w:t>
-            </w:r>
-            <w:r>
-              <w:rPr>
-                <w:color w:val="000000"/>
-              </w:rPr>
-              <w:t xml:space="preserve"> desde distintos navegadores</w:t>
+              <w:t>Ingresar a la página desde distintos navegadores</w:t>
             </w:r>
           </w:p>
           <w:p>
@@ -19415,19 +18653,7 @@
               <w:rPr>
                 <w:color w:val="000000"/>
               </w:rPr>
-              <w:t xml:space="preserve">La </w:t>
-            </w:r>
-            <w:r>
-              <w:rPr>
-                <w:color w:val="000000"/>
-              </w:rPr>
-              <w:t>página</w:t>
-            </w:r>
-            <w:r>
-              <w:rPr>
-                <w:color w:val="000000"/>
-              </w:rPr>
-              <w:t xml:space="preserve"> es completamente adaptable a los distintos sistemas operativos y navegadores web</w:t>
+              <w:t>La página es completamente adaptable a los distintos sistemas operativos y navegadores web</w:t>
             </w:r>
           </w:p>
         </w:tc>
@@ -19877,43 +19103,7 @@
               <w:rPr>
                 <w:color w:val="000000"/>
               </w:rPr>
-              <w:t xml:space="preserve">Proporcionaremos la versión de la </w:t>
-            </w:r>
-            <w:r>
-              <w:rPr>
-                <w:color w:val="000000"/>
-              </w:rPr>
-              <w:t>página</w:t>
-            </w:r>
-            <w:r>
-              <w:rPr>
-                <w:color w:val="000000"/>
-              </w:rPr>
-              <w:t xml:space="preserve"> a un usuario promedio para identificar el comportamiento que este tiene durante la navegación y el uso que le </w:t>
-            </w:r>
-            <w:r>
-              <w:rPr>
-                <w:color w:val="000000"/>
-              </w:rPr>
-              <w:t>dé</w:t>
-            </w:r>
-            <w:r>
-              <w:rPr>
-                <w:color w:val="000000"/>
-              </w:rPr>
-              <w:t xml:space="preserve"> a la </w:t>
-            </w:r>
-            <w:r>
-              <w:rPr>
-                <w:color w:val="000000"/>
-              </w:rPr>
-              <w:t>página</w:t>
-            </w:r>
-            <w:r>
-              <w:rPr>
-                <w:color w:val="000000"/>
-              </w:rPr>
-              <w:t>.</w:t>
+              <w:t>Proporcionaremos la versión de la página a un usuario promedio para identificar el comportamiento que este tiene durante la navegación y el uso que le dé a la página.</w:t>
             </w:r>
           </w:p>
         </w:tc>
@@ -20627,19 +19817,7 @@
               <w:rPr>
                 <w:color w:val="000000"/>
               </w:rPr>
-              <w:t xml:space="preserve">Se realiza la entrega de una versión terminada al usuario con reporte de los requerimientos completados y reporte de bugs encontrados a la </w:t>
-            </w:r>
-            <w:r>
-              <w:rPr>
-                <w:color w:val="000000"/>
-              </w:rPr>
-              <w:t>página</w:t>
-            </w:r>
-            <w:r>
-              <w:rPr>
-                <w:color w:val="000000"/>
-              </w:rPr>
-              <w:t xml:space="preserve"> para comprobar la aceptación del mismo</w:t>
+              <w:t>Se realiza la entrega de una versión terminada al usuario con reporte de los requerimientos completados y reporte de bugs encontrados a la página para comprobar la aceptación del mismo</w:t>
             </w:r>
           </w:p>
         </w:tc>
@@ -21599,14 +20777,7 @@
                 <w:b/>
                 <w:color w:val="000000"/>
               </w:rPr>
-              <w:t>Aceptación</w:t>
-            </w:r>
-            <w:r>
-              <w:rPr>
-                <w:b/>
-                <w:color w:val="000000"/>
-              </w:rPr>
-              <w:t xml:space="preserve"> de usuario</w:t>
+              <w:t>Aceptación de usuario</w:t>
             </w:r>
           </w:p>
         </w:tc>
@@ -21941,14 +21112,7 @@
                 <w:b/>
                 <w:color w:val="000000"/>
               </w:rPr>
-              <w:t>NP</w:t>
-            </w:r>
-            <w:r>
-              <w:rPr>
-                <w:b/>
-                <w:color w:val="000000"/>
-              </w:rPr>
-              <w:t>2</w:t>
+              <w:t>NP2</w:t>
             </w:r>
           </w:p>
         </w:tc>
@@ -22244,14 +21408,7 @@
                 <w:b/>
                 <w:color w:val="000000"/>
               </w:rPr>
-              <w:t>NP</w:t>
-            </w:r>
-            <w:r>
-              <w:rPr>
-                <w:b/>
-                <w:color w:val="000000"/>
-              </w:rPr>
-              <w:t>3</w:t>
+              <w:t>NP3</w:t>
             </w:r>
           </w:p>
         </w:tc>
@@ -22547,14 +21704,7 @@
                 <w:b/>
                 <w:color w:val="000000"/>
               </w:rPr>
-              <w:t>NP</w:t>
-            </w:r>
-            <w:r>
-              <w:rPr>
-                <w:b/>
-                <w:color w:val="000000"/>
-              </w:rPr>
-              <w:t>4</w:t>
+              <w:t>NP4</w:t>
             </w:r>
           </w:p>
         </w:tc>
@@ -23145,14 +22295,7 @@
                 <w:b/>
                 <w:color w:val="000000"/>
               </w:rPr>
-              <w:t>BP</w:t>
-            </w:r>
-            <w:r>
-              <w:rPr>
-                <w:b/>
-                <w:color w:val="000000"/>
-              </w:rPr>
-              <w:t>2</w:t>
+              <w:t>BP2</w:t>
             </w:r>
           </w:p>
         </w:tc>
@@ -23437,14 +22580,7 @@
                 <w:b/>
                 <w:color w:val="000000"/>
               </w:rPr>
-              <w:t>BP</w:t>
-            </w:r>
-            <w:r>
-              <w:rPr>
-                <w:b/>
-                <w:color w:val="000000"/>
-              </w:rPr>
-              <w:t>3</w:t>
+              <w:t>BP3</w:t>
             </w:r>
           </w:p>
         </w:tc>
@@ -23729,14 +22865,7 @@
                 <w:b/>
                 <w:color w:val="000000"/>
               </w:rPr>
-              <w:t>BP</w:t>
-            </w:r>
-            <w:r>
-              <w:rPr>
-                <w:b/>
-                <w:color w:val="000000"/>
-              </w:rPr>
-              <w:t>4</w:t>
+              <w:t>BP4</w:t>
             </w:r>
           </w:p>
         </w:tc>
@@ -24307,14 +23436,7 @@
                 <w:b/>
                 <w:color w:val="000000"/>
               </w:rPr>
-              <w:t>IPP</w:t>
-            </w:r>
-            <w:r>
-              <w:rPr>
-                <w:b/>
-                <w:color w:val="000000"/>
-              </w:rPr>
-              <w:t>2</w:t>
+              <w:t>IPP2</w:t>
             </w:r>
           </w:p>
         </w:tc>
@@ -24610,14 +23732,7 @@
                 <w:b/>
                 <w:color w:val="000000"/>
               </w:rPr>
-              <w:t>IPP</w:t>
-            </w:r>
-            <w:r>
-              <w:rPr>
-                <w:b/>
-                <w:color w:val="000000"/>
-              </w:rPr>
-              <w:t>3</w:t>
+              <w:t>IPP3</w:t>
             </w:r>
           </w:p>
         </w:tc>
@@ -25208,14 +24323,7 @@
                 <w:b/>
                 <w:color w:val="000000"/>
               </w:rPr>
-              <w:t>NP</w:t>
-            </w:r>
-            <w:r>
-              <w:rPr>
-                <w:b/>
-                <w:color w:val="000000"/>
-              </w:rPr>
-              <w:t>2</w:t>
+              <w:t>NP2</w:t>
             </w:r>
           </w:p>
         </w:tc>
@@ -25786,14 +24894,7 @@
                 <w:b/>
                 <w:color w:val="000000"/>
               </w:rPr>
-              <w:t>AP</w:t>
-            </w:r>
-            <w:r>
-              <w:rPr>
-                <w:b/>
-                <w:color w:val="000000"/>
-              </w:rPr>
-              <w:t>2</w:t>
+              <w:t>AP2</w:t>
             </w:r>
           </w:p>
         </w:tc>
@@ -27606,7 +26707,33 @@
           <w:sz w:val="22"/>
           <w:szCs w:val="22"/>
         </w:rPr>
-        <w:t>&lt;Introduzca contenido y borre cuadro&gt;</w:t>
+        <w:t xml:space="preserve">Proyecto 1 </w:t>
+      </w:r>
+      <w:r>
+        <w:rPr>
+          <w:color w:val="000000"/>
+          <w:sz w:val="22"/>
+          <w:szCs w:val="22"/>
+        </w:rPr>
+        <w:tab/>
+        <w:t xml:space="preserve">Dev: Kikab Sergio Pablo </w:t>
+      </w:r>
+      <w:r>
+        <w:rPr>
+          <w:color w:val="000000"/>
+          <w:sz w:val="22"/>
+          <w:szCs w:val="22"/>
+        </w:rPr>
+        <w:tab/>
+      </w:r>
+      <w:r>
+        <w:rPr>
+          <w:color w:val="000000"/>
+          <w:sz w:val="22"/>
+          <w:szCs w:val="22"/>
+        </w:rPr>
+        <w:tab/>
+        <w:t>QA: Walter Sactic</w:t>
       </w:r>
     </w:p>
     <w:p>
@@ -27626,6 +26753,50 @@
           <w:szCs w:val="22"/>
         </w:rPr>
       </w:pPr>
+    </w:p>
+    <w:p>
+      <w:pPr>
+        <w:pBdr>
+          <w:top w:val="nil"/>
+          <w:left w:val="nil"/>
+          <w:bottom w:val="nil"/>
+          <w:right w:val="nil"/>
+          <w:between w:val="nil"/>
+        </w:pBdr>
+        <w:spacing w:after="120"/>
+        <w:jc w:val="both"/>
+        <w:rPr>
+          <w:color w:val="000000"/>
+          <w:sz w:val="22"/>
+          <w:szCs w:val="22"/>
+        </w:rPr>
+      </w:pPr>
+      <w:r>
+        <w:rPr>
+          <w:color w:val="000000"/>
+          <w:sz w:val="22"/>
+          <w:szCs w:val="22"/>
+        </w:rPr>
+        <w:t>Navegación Bug1</w:t>
+      </w:r>
+    </w:p>
+    <w:p>
+      <w:pPr>
+        <w:pBdr>
+          <w:top w:val="nil"/>
+          <w:left w:val="nil"/>
+          <w:bottom w:val="nil"/>
+          <w:right w:val="nil"/>
+          <w:between w:val="nil"/>
+        </w:pBdr>
+        <w:spacing w:after="120"/>
+        <w:jc w:val="center"/>
+        <w:rPr>
+          <w:color w:val="000000"/>
+          <w:sz w:val="22"/>
+          <w:szCs w:val="22"/>
+        </w:rPr>
+      </w:pPr>
       <w:r>
         <w:rPr>
           <w:noProof/>
@@ -27633,122 +26804,2099 @@
           <w:sz w:val="22"/>
           <w:szCs w:val="22"/>
         </w:rPr>
-        <mc:AlternateContent>
-          <mc:Choice Requires="wps">
-            <w:drawing>
-              <wp:inline distT="0" distB="0" distL="0" distR="0" wp14:anchorId="722009F2" wp14:editId="522A873E">
-                <wp:extent cx="5744210" cy="542086"/>
-                <wp:effectExtent l="0" t="0" r="0" b="0"/>
-                <wp:docPr id="4" name="Rectángulo 4"/>
-                <wp:cNvGraphicFramePr/>
-                <a:graphic xmlns:a="http://schemas.openxmlformats.org/drawingml/2006/main">
-                  <a:graphicData uri="http://schemas.microsoft.com/office/word/2010/wordprocessingShape">
-                    <wps:wsp>
-                      <wps:cNvSpPr/>
-                      <wps:spPr>
-                        <a:xfrm>
-                          <a:off x="2478658" y="3517428"/>
-                          <a:ext cx="5734685" cy="525145"/>
-                        </a:xfrm>
-                        <a:prstGeom prst="rect">
-                          <a:avLst/>
-                        </a:prstGeom>
-                        <a:solidFill>
-                          <a:srgbClr val="FFFFFF"/>
-                        </a:solidFill>
-                        <a:ln w="9525" cap="flat" cmpd="sng">
-                          <a:solidFill>
-                            <a:srgbClr val="C0C0C0"/>
-                          </a:solidFill>
-                          <a:prstDash val="solid"/>
-                          <a:round/>
-                          <a:headEnd type="none" w="sm" len="sm"/>
-                          <a:tailEnd type="none" w="sm" len="sm"/>
-                        </a:ln>
-                      </wps:spPr>
-                      <wps:txbx>
-                        <w:txbxContent>
-                          <w:p>
-                            <w:pPr>
-                              <w:spacing w:after="120"/>
-                              <w:jc w:val="both"/>
-                              <w:textDirection w:val="btLr"/>
-                            </w:pPr>
-                            <w:r>
-                              <w:rPr>
-                                <w:color w:val="000000"/>
-                                <w:sz w:val="22"/>
-                              </w:rPr>
-                              <w:t xml:space="preserve">Este punto contendrá toda aquella información de interés para la elaboración y validación del Plan de Pruebas Funcionales. </w:t>
-                            </w:r>
-                            <w:r>
-                              <w:rPr>
-                                <w:color w:val="000000"/>
-                                <w:sz w:val="22"/>
-                              </w:rPr>
-                              <w:t>Deberán</w:t>
-                            </w:r>
-                            <w:r>
-                              <w:rPr>
-                                <w:color w:val="000000"/>
-                                <w:sz w:val="22"/>
-                              </w:rPr>
-                              <w:t xml:space="preserve"> incluir link de QASE.</w:t>
-                            </w:r>
-                          </w:p>
-                        </w:txbxContent>
-                      </wps:txbx>
-                      <wps:bodyPr spcFirstLastPara="1" wrap="square" lIns="94600" tIns="48875" rIns="94600" bIns="48875" anchor="t" anchorCtr="0">
-                        <a:noAutofit/>
-                      </wps:bodyPr>
-                    </wps:wsp>
-                  </a:graphicData>
-                </a:graphic>
-              </wp:inline>
-            </w:drawing>
-          </mc:Choice>
-          <mc:Fallback>
-            <w:pict>
-              <v:rect w14:anchorId="722009F2" id="Rectángulo 4" o:spid="_x0000_s1026" style="width:452.3pt;height:42.7pt;visibility:visible;mso-wrap-style:square;mso-left-percent:-10001;mso-top-percent:-10001;mso-position-horizontal:absolute;mso-position-horizontal-relative:char;mso-position-vertical:absolute;mso-position-vertical-relative:line;mso-left-percent:-10001;mso-top-percent:-10001;v-text-anchor:top" o:gfxdata="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" strokecolor="silver">
-                <v:stroke startarrowwidth="narrow" startarrowlength="short" endarrowwidth="narrow" endarrowlength="short" joinstyle="round"/>
-                <v:textbox inset="2.62778mm,1.3576mm,2.62778mm,1.3576mm">
-                  <w:txbxContent>
-                    <w:p>
-                      <w:pPr>
-                        <w:spacing w:after="120"/>
-                        <w:jc w:val="both"/>
-                        <w:textDirection w:val="btLr"/>
-                      </w:pPr>
-                      <w:r>
-                        <w:rPr>
-                          <w:color w:val="000000"/>
-                          <w:sz w:val="22"/>
-                        </w:rPr>
-                        <w:t xml:space="preserve">Este punto contendrá toda aquella información de interés para la elaboración y validación del Plan de Pruebas Funcionales. </w:t>
-                      </w:r>
-                      <w:r>
-                        <w:rPr>
-                          <w:color w:val="000000"/>
-                          <w:sz w:val="22"/>
-                        </w:rPr>
-                        <w:t>Deberán</w:t>
-                      </w:r>
-                      <w:r>
-                        <w:rPr>
-                          <w:color w:val="000000"/>
-                          <w:sz w:val="22"/>
-                        </w:rPr>
-                        <w:t xml:space="preserve"> incluir link de QASE.</w:t>
-                      </w:r>
-                    </w:p>
-                  </w:txbxContent>
-                </v:textbox>
-                <w10:anchorlock/>
-              </v:rect>
-            </w:pict>
-          </mc:Fallback>
-        </mc:AlternateContent>
+        <w:drawing>
+          <wp:inline distT="0" distB="0" distL="0" distR="0" wp14:anchorId="7613903C" wp14:editId="3CCDE185">
+            <wp:extent cx="3867150" cy="1893432"/>
+            <wp:effectExtent l="0" t="0" r="0" b="0"/>
+            <wp:docPr id="8" name="Imagen 8"/>
+            <wp:cNvGraphicFramePr>
+              <a:graphicFrameLocks xmlns:a="http://schemas.openxmlformats.org/drawingml/2006/main" noChangeAspect="1"/>
+            </wp:cNvGraphicFramePr>
+            <a:graphic xmlns:a="http://schemas.openxmlformats.org/drawingml/2006/main">
+              <a:graphicData uri="http://schemas.openxmlformats.org/drawingml/2006/picture">
+                <pic:pic xmlns:pic="http://schemas.openxmlformats.org/drawingml/2006/picture">
+                  <pic:nvPicPr>
+                    <pic:cNvPr id="0" name="Picture 3"/>
+                    <pic:cNvPicPr>
+                      <a:picLocks noChangeAspect="1" noChangeArrowheads="1"/>
+                    </pic:cNvPicPr>
+                  </pic:nvPicPr>
+                  <pic:blipFill>
+                    <a:blip r:embed="rId9">
+                      <a:extLst>
+                        <a:ext uri="{28A0092B-C50C-407E-A947-70E740481C1C}">
+                          <a14:useLocalDpi xmlns:a14="http://schemas.microsoft.com/office/drawing/2010/main" val="0"/>
+                        </a:ext>
+                      </a:extLst>
+                    </a:blip>
+                    <a:srcRect/>
+                    <a:stretch>
+                      <a:fillRect/>
+                    </a:stretch>
+                  </pic:blipFill>
+                  <pic:spPr bwMode="auto">
+                    <a:xfrm>
+                      <a:off x="0" y="0"/>
+                      <a:ext cx="3877585" cy="1898541"/>
+                    </a:xfrm>
+                    <a:prstGeom prst="rect">
+                      <a:avLst/>
+                    </a:prstGeom>
+                    <a:noFill/>
+                  </pic:spPr>
+                </pic:pic>
+              </a:graphicData>
+            </a:graphic>
+          </wp:inline>
+        </w:drawing>
       </w:r>
+    </w:p>
+    <w:p>
+      <w:pPr>
+        <w:pBdr>
+          <w:top w:val="nil"/>
+          <w:left w:val="nil"/>
+          <w:bottom w:val="nil"/>
+          <w:right w:val="nil"/>
+          <w:between w:val="nil"/>
+        </w:pBdr>
+        <w:spacing w:after="120"/>
+        <w:jc w:val="both"/>
+        <w:rPr>
+          <w:color w:val="000000"/>
+          <w:sz w:val="22"/>
+          <w:szCs w:val="22"/>
+        </w:rPr>
+      </w:pPr>
+      <w:r>
+        <w:rPr>
+          <w:color w:val="000000"/>
+          <w:sz w:val="22"/>
+          <w:szCs w:val="22"/>
+        </w:rPr>
+        <w:t>Buscador</w:t>
+      </w:r>
+      <w:r>
+        <w:rPr>
+          <w:color w:val="000000"/>
+          <w:sz w:val="22"/>
+          <w:szCs w:val="22"/>
+        </w:rPr>
+        <w:t xml:space="preserve"> Bug</w:t>
+      </w:r>
+      <w:r>
+        <w:rPr>
+          <w:color w:val="000000"/>
+          <w:sz w:val="22"/>
+          <w:szCs w:val="22"/>
+        </w:rPr>
+        <w:t>2</w:t>
+      </w:r>
+    </w:p>
+    <w:p>
+      <w:pPr>
+        <w:pBdr>
+          <w:top w:val="nil"/>
+          <w:left w:val="nil"/>
+          <w:bottom w:val="nil"/>
+          <w:right w:val="nil"/>
+          <w:between w:val="nil"/>
+        </w:pBdr>
+        <w:spacing w:after="120"/>
+        <w:jc w:val="center"/>
+        <w:rPr>
+          <w:color w:val="000000"/>
+          <w:sz w:val="22"/>
+          <w:szCs w:val="22"/>
+        </w:rPr>
+      </w:pPr>
+      <w:r>
+        <w:rPr>
+          <w:noProof/>
+          <w:color w:val="000000"/>
+          <w:sz w:val="22"/>
+          <w:szCs w:val="22"/>
+        </w:rPr>
+        <w:drawing>
+          <wp:inline distT="0" distB="0" distL="0" distR="0" wp14:anchorId="197A55D4" wp14:editId="5051162E">
+            <wp:extent cx="3876675" cy="1718928"/>
+            <wp:effectExtent l="0" t="0" r="0" b="0"/>
+            <wp:docPr id="12" name="Imagen 12"/>
+            <wp:cNvGraphicFramePr>
+              <a:graphicFrameLocks xmlns:a="http://schemas.openxmlformats.org/drawingml/2006/main" noChangeAspect="1"/>
+            </wp:cNvGraphicFramePr>
+            <a:graphic xmlns:a="http://schemas.openxmlformats.org/drawingml/2006/main">
+              <a:graphicData uri="http://schemas.openxmlformats.org/drawingml/2006/picture">
+                <pic:pic xmlns:pic="http://schemas.openxmlformats.org/drawingml/2006/picture">
+                  <pic:nvPicPr>
+                    <pic:cNvPr id="0" name="Picture 4"/>
+                    <pic:cNvPicPr>
+                      <a:picLocks noChangeAspect="1" noChangeArrowheads="1"/>
+                    </pic:cNvPicPr>
+                  </pic:nvPicPr>
+                  <pic:blipFill>
+                    <a:blip r:embed="rId10" cstate="print">
+                      <a:extLst>
+                        <a:ext uri="{28A0092B-C50C-407E-A947-70E740481C1C}">
+                          <a14:useLocalDpi xmlns:a14="http://schemas.microsoft.com/office/drawing/2010/main" val="0"/>
+                        </a:ext>
+                      </a:extLst>
+                    </a:blip>
+                    <a:srcRect/>
+                    <a:stretch>
+                      <a:fillRect/>
+                    </a:stretch>
+                  </pic:blipFill>
+                  <pic:spPr bwMode="auto">
+                    <a:xfrm>
+                      <a:off x="0" y="0"/>
+                      <a:ext cx="3897449" cy="1728139"/>
+                    </a:xfrm>
+                    <a:prstGeom prst="rect">
+                      <a:avLst/>
+                    </a:prstGeom>
+                    <a:noFill/>
+                  </pic:spPr>
+                </pic:pic>
+              </a:graphicData>
+            </a:graphic>
+          </wp:inline>
+        </w:drawing>
+      </w:r>
+    </w:p>
+    <w:p>
+      <w:pPr>
+        <w:spacing w:after="120"/>
+        <w:jc w:val="both"/>
+        <w:rPr>
+          <w:color w:val="000000"/>
+          <w:sz w:val="22"/>
+          <w:szCs w:val="22"/>
+        </w:rPr>
+      </w:pPr>
+      <w:r>
+        <w:rPr>
+          <w:color w:val="000000"/>
+          <w:sz w:val="22"/>
+          <w:szCs w:val="22"/>
+        </w:rPr>
+        <w:t xml:space="preserve">Navbar </w:t>
+      </w:r>
+      <w:r>
+        <w:rPr>
+          <w:color w:val="000000"/>
+          <w:sz w:val="22"/>
+          <w:szCs w:val="22"/>
+        </w:rPr>
+        <w:t>Bug</w:t>
+      </w:r>
+      <w:r>
+        <w:rPr>
+          <w:color w:val="000000"/>
+          <w:sz w:val="22"/>
+          <w:szCs w:val="22"/>
+        </w:rPr>
+        <w:t>3</w:t>
+      </w:r>
+    </w:p>
+    <w:p>
+      <w:pPr>
+        <w:spacing w:after="120"/>
+        <w:jc w:val="center"/>
+        <w:rPr>
+          <w:color w:val="000000"/>
+          <w:sz w:val="22"/>
+          <w:szCs w:val="22"/>
+        </w:rPr>
+      </w:pPr>
+      <w:r>
+        <w:rPr>
+          <w:noProof/>
+          <w:color w:val="000000"/>
+          <w:sz w:val="22"/>
+          <w:szCs w:val="22"/>
+        </w:rPr>
+        <w:drawing>
+          <wp:inline distT="0" distB="0" distL="0" distR="0" wp14:anchorId="64371116" wp14:editId="4E4A33C7">
+            <wp:extent cx="3818987" cy="2028825"/>
+            <wp:effectExtent l="0" t="0" r="0" b="0"/>
+            <wp:docPr id="14" name="Imagen 14"/>
+            <wp:cNvGraphicFramePr>
+              <a:graphicFrameLocks xmlns:a="http://schemas.openxmlformats.org/drawingml/2006/main" noChangeAspect="1"/>
+            </wp:cNvGraphicFramePr>
+            <a:graphic xmlns:a="http://schemas.openxmlformats.org/drawingml/2006/main">
+              <a:graphicData uri="http://schemas.openxmlformats.org/drawingml/2006/picture">
+                <pic:pic xmlns:pic="http://schemas.openxmlformats.org/drawingml/2006/picture">
+                  <pic:nvPicPr>
+                    <pic:cNvPr id="0" name="Picture 5"/>
+                    <pic:cNvPicPr>
+                      <a:picLocks noChangeAspect="1" noChangeArrowheads="1"/>
+                    </pic:cNvPicPr>
+                  </pic:nvPicPr>
+                  <pic:blipFill>
+                    <a:blip r:embed="rId11" cstate="print">
+                      <a:extLst>
+                        <a:ext uri="{28A0092B-C50C-407E-A947-70E740481C1C}">
+                          <a14:useLocalDpi xmlns:a14="http://schemas.microsoft.com/office/drawing/2010/main" val="0"/>
+                        </a:ext>
+                      </a:extLst>
+                    </a:blip>
+                    <a:srcRect/>
+                    <a:stretch>
+                      <a:fillRect/>
+                    </a:stretch>
+                  </pic:blipFill>
+                  <pic:spPr bwMode="auto">
+                    <a:xfrm>
+                      <a:off x="0" y="0"/>
+                      <a:ext cx="3841329" cy="2040694"/>
+                    </a:xfrm>
+                    <a:prstGeom prst="rect">
+                      <a:avLst/>
+                    </a:prstGeom>
+                    <a:noFill/>
+                  </pic:spPr>
+                </pic:pic>
+              </a:graphicData>
+            </a:graphic>
+          </wp:inline>
+        </w:drawing>
+      </w:r>
+    </w:p>
+    <w:p>
+      <w:pPr>
+        <w:pBdr>
+          <w:top w:val="nil"/>
+          <w:left w:val="nil"/>
+          <w:bottom w:val="nil"/>
+          <w:right w:val="nil"/>
+          <w:between w:val="nil"/>
+        </w:pBdr>
+        <w:spacing w:after="120"/>
+        <w:jc w:val="both"/>
+        <w:rPr>
+          <w:color w:val="000000"/>
+          <w:sz w:val="22"/>
+          <w:szCs w:val="22"/>
+        </w:rPr>
+      </w:pPr>
+      <w:r>
+        <w:rPr>
+          <w:color w:val="000000"/>
+          <w:sz w:val="22"/>
+          <w:szCs w:val="22"/>
+        </w:rPr>
+        <w:lastRenderedPageBreak/>
+        <w:t xml:space="preserve">Proyecto </w:t>
+      </w:r>
+      <w:r>
+        <w:rPr>
+          <w:color w:val="000000"/>
+          <w:sz w:val="22"/>
+          <w:szCs w:val="22"/>
+        </w:rPr>
+        <w:t>2</w:t>
+      </w:r>
+      <w:r>
+        <w:rPr>
+          <w:color w:val="000000"/>
+          <w:sz w:val="22"/>
+          <w:szCs w:val="22"/>
+        </w:rPr>
+        <w:t xml:space="preserve"> </w:t>
+      </w:r>
+      <w:r>
+        <w:rPr>
+          <w:color w:val="000000"/>
+          <w:sz w:val="22"/>
+          <w:szCs w:val="22"/>
+        </w:rPr>
+        <w:tab/>
+        <w:t xml:space="preserve">Dev: </w:t>
+      </w:r>
+      <w:r>
+        <w:rPr>
+          <w:color w:val="000000"/>
+          <w:sz w:val="22"/>
+          <w:szCs w:val="22"/>
+        </w:rPr>
+        <w:t>Diego Flores</w:t>
+      </w:r>
+      <w:r>
+        <w:rPr>
+          <w:color w:val="000000"/>
+          <w:sz w:val="22"/>
+          <w:szCs w:val="22"/>
+        </w:rPr>
+        <w:tab/>
+        <w:t>QA: Walter Sactic</w:t>
+      </w:r>
+    </w:p>
+    <w:p>
+      <w:pPr>
+        <w:pBdr>
+          <w:top w:val="nil"/>
+          <w:left w:val="nil"/>
+          <w:bottom w:val="nil"/>
+          <w:right w:val="nil"/>
+          <w:between w:val="nil"/>
+        </w:pBdr>
+        <w:spacing w:after="120"/>
+        <w:jc w:val="both"/>
+        <w:rPr>
+          <w:color w:val="000000"/>
+          <w:sz w:val="22"/>
+          <w:szCs w:val="22"/>
+        </w:rPr>
+      </w:pPr>
+      <w:r>
+        <w:rPr>
+          <w:color w:val="000000"/>
+          <w:sz w:val="22"/>
+          <w:szCs w:val="22"/>
+        </w:rPr>
+        <w:t>Navegación Bug1</w:t>
+      </w:r>
+    </w:p>
+    <w:p>
+      <w:pPr>
+        <w:pBdr>
+          <w:top w:val="nil"/>
+          <w:left w:val="nil"/>
+          <w:bottom w:val="nil"/>
+          <w:right w:val="nil"/>
+          <w:between w:val="nil"/>
+        </w:pBdr>
+        <w:spacing w:after="120"/>
+        <w:jc w:val="both"/>
+        <w:rPr>
+          <w:color w:val="000000"/>
+          <w:sz w:val="22"/>
+          <w:szCs w:val="22"/>
+        </w:rPr>
+      </w:pPr>
+      <w:hyperlink r:id="rId12" w:history="1">
+        <w:r>
+          <w:rPr>
+            <w:rStyle w:val="Hipervnculo"/>
+            <w:sz w:val="22"/>
+            <w:szCs w:val="22"/>
+          </w:rPr>
+          <w:t>https://drive.google.com/file/d/1P01u0q3URtAZcX1co5U1HShjXjafuLvs/view</w:t>
+        </w:r>
+      </w:hyperlink>
+      <w:r>
+        <w:rPr>
+          <w:color w:val="000000"/>
+          <w:sz w:val="22"/>
+          <w:szCs w:val="22"/>
+        </w:rPr>
+        <w:t xml:space="preserve"> </w:t>
+      </w:r>
+    </w:p>
+    <w:p>
+      <w:pPr>
+        <w:pBdr>
+          <w:top w:val="nil"/>
+          <w:left w:val="nil"/>
+          <w:bottom w:val="nil"/>
+          <w:right w:val="nil"/>
+          <w:between w:val="nil"/>
+        </w:pBdr>
+        <w:spacing w:after="120"/>
+        <w:jc w:val="both"/>
+        <w:rPr>
+          <w:color w:val="000000"/>
+          <w:sz w:val="22"/>
+          <w:szCs w:val="22"/>
+        </w:rPr>
+      </w:pPr>
+    </w:p>
+    <w:p>
+      <w:pPr>
+        <w:pBdr>
+          <w:top w:val="nil"/>
+          <w:left w:val="nil"/>
+          <w:bottom w:val="nil"/>
+          <w:right w:val="nil"/>
+          <w:between w:val="nil"/>
+        </w:pBdr>
+        <w:spacing w:after="120"/>
+        <w:jc w:val="both"/>
+        <w:rPr>
+          <w:color w:val="000000"/>
+          <w:sz w:val="22"/>
+          <w:szCs w:val="22"/>
+        </w:rPr>
+      </w:pPr>
+      <w:r>
+        <w:rPr>
+          <w:color w:val="000000"/>
+          <w:sz w:val="22"/>
+          <w:szCs w:val="22"/>
+        </w:rPr>
+        <w:t xml:space="preserve">Navegación Bug2 </w:t>
+      </w:r>
+    </w:p>
+    <w:p>
+      <w:pPr>
+        <w:pBdr>
+          <w:top w:val="nil"/>
+          <w:left w:val="nil"/>
+          <w:bottom w:val="nil"/>
+          <w:right w:val="nil"/>
+          <w:between w:val="nil"/>
+        </w:pBdr>
+        <w:spacing w:after="120"/>
+        <w:jc w:val="both"/>
+        <w:rPr>
+          <w:color w:val="000000"/>
+          <w:sz w:val="22"/>
+          <w:szCs w:val="22"/>
+        </w:rPr>
+      </w:pPr>
+    </w:p>
+    <w:p>
+      <w:pPr>
+        <w:pBdr>
+          <w:top w:val="nil"/>
+          <w:left w:val="nil"/>
+          <w:bottom w:val="nil"/>
+          <w:right w:val="nil"/>
+          <w:between w:val="nil"/>
+        </w:pBdr>
+        <w:spacing w:after="120"/>
+        <w:jc w:val="center"/>
+        <w:rPr>
+          <w:color w:val="000000"/>
+          <w:sz w:val="22"/>
+          <w:szCs w:val="22"/>
+        </w:rPr>
+      </w:pPr>
+      <w:r>
+        <w:rPr>
+          <w:noProof/>
+          <w:color w:val="000000"/>
+          <w:sz w:val="22"/>
+          <w:szCs w:val="22"/>
+        </w:rPr>
+        <w:drawing>
+          <wp:inline distT="0" distB="0" distL="0" distR="0" wp14:anchorId="75D7349A" wp14:editId="74A8B617">
+            <wp:extent cx="4467164" cy="2271395"/>
+            <wp:effectExtent l="0" t="0" r="0" b="0"/>
+            <wp:docPr id="16" name="Imagen 16"/>
+            <wp:cNvGraphicFramePr>
+              <a:graphicFrameLocks xmlns:a="http://schemas.openxmlformats.org/drawingml/2006/main" noChangeAspect="1"/>
+            </wp:cNvGraphicFramePr>
+            <a:graphic xmlns:a="http://schemas.openxmlformats.org/drawingml/2006/main">
+              <a:graphicData uri="http://schemas.openxmlformats.org/drawingml/2006/picture">
+                <pic:pic xmlns:pic="http://schemas.openxmlformats.org/drawingml/2006/picture">
+                  <pic:nvPicPr>
+                    <pic:cNvPr id="0" name="Picture 6"/>
+                    <pic:cNvPicPr>
+                      <a:picLocks noChangeAspect="1" noChangeArrowheads="1"/>
+                    </pic:cNvPicPr>
+                  </pic:nvPicPr>
+                  <pic:blipFill>
+                    <a:blip r:embed="rId13" cstate="print">
+                      <a:extLst>
+                        <a:ext uri="{28A0092B-C50C-407E-A947-70E740481C1C}">
+                          <a14:useLocalDpi xmlns:a14="http://schemas.microsoft.com/office/drawing/2010/main" val="0"/>
+                        </a:ext>
+                      </a:extLst>
+                    </a:blip>
+                    <a:srcRect/>
+                    <a:stretch>
+                      <a:fillRect/>
+                    </a:stretch>
+                  </pic:blipFill>
+                  <pic:spPr bwMode="auto">
+                    <a:xfrm>
+                      <a:off x="0" y="0"/>
+                      <a:ext cx="4483958" cy="2279934"/>
+                    </a:xfrm>
+                    <a:prstGeom prst="rect">
+                      <a:avLst/>
+                    </a:prstGeom>
+                    <a:noFill/>
+                  </pic:spPr>
+                </pic:pic>
+              </a:graphicData>
+            </a:graphic>
+          </wp:inline>
+        </w:drawing>
+      </w:r>
+    </w:p>
+    <w:p>
+      <w:pPr>
+        <w:pBdr>
+          <w:top w:val="nil"/>
+          <w:left w:val="nil"/>
+          <w:bottom w:val="nil"/>
+          <w:right w:val="nil"/>
+          <w:between w:val="nil"/>
+        </w:pBdr>
+        <w:spacing w:after="120"/>
+        <w:rPr>
+          <w:color w:val="000000"/>
+          <w:sz w:val="22"/>
+          <w:szCs w:val="22"/>
+        </w:rPr>
+      </w:pPr>
+      <w:r>
+        <w:rPr>
+          <w:color w:val="000000"/>
+          <w:sz w:val="22"/>
+          <w:szCs w:val="22"/>
+        </w:rPr>
+        <w:t>Informe Pokémon bug3</w:t>
+      </w:r>
+    </w:p>
+    <w:p>
+      <w:pPr>
+        <w:pBdr>
+          <w:top w:val="nil"/>
+          <w:left w:val="nil"/>
+          <w:bottom w:val="nil"/>
+          <w:right w:val="nil"/>
+          <w:between w:val="nil"/>
+        </w:pBdr>
+        <w:spacing w:after="120"/>
+        <w:rPr>
+          <w:color w:val="000000"/>
+          <w:sz w:val="22"/>
+          <w:szCs w:val="22"/>
+        </w:rPr>
+      </w:pPr>
+    </w:p>
+    <w:p>
+      <w:pPr>
+        <w:pBdr>
+          <w:top w:val="nil"/>
+          <w:left w:val="nil"/>
+          <w:bottom w:val="nil"/>
+          <w:right w:val="nil"/>
+          <w:between w:val="nil"/>
+        </w:pBdr>
+        <w:spacing w:after="120"/>
+        <w:jc w:val="center"/>
+        <w:rPr>
+          <w:color w:val="000000"/>
+          <w:sz w:val="22"/>
+          <w:szCs w:val="22"/>
+        </w:rPr>
+      </w:pPr>
+      <w:r>
+        <w:rPr>
+          <w:noProof/>
+          <w:color w:val="000000"/>
+          <w:sz w:val="22"/>
+          <w:szCs w:val="22"/>
+        </w:rPr>
+        <w:drawing>
+          <wp:inline distT="0" distB="0" distL="0" distR="0" wp14:anchorId="3B713987" wp14:editId="0833485D">
+            <wp:extent cx="4443868" cy="2416810"/>
+            <wp:effectExtent l="0" t="0" r="0" b="2540"/>
+            <wp:docPr id="18" name="Imagen 18"/>
+            <wp:cNvGraphicFramePr>
+              <a:graphicFrameLocks xmlns:a="http://schemas.openxmlformats.org/drawingml/2006/main" noChangeAspect="1"/>
+            </wp:cNvGraphicFramePr>
+            <a:graphic xmlns:a="http://schemas.openxmlformats.org/drawingml/2006/main">
+              <a:graphicData uri="http://schemas.openxmlformats.org/drawingml/2006/picture">
+                <pic:pic xmlns:pic="http://schemas.openxmlformats.org/drawingml/2006/picture">
+                  <pic:nvPicPr>
+                    <pic:cNvPr id="0" name="Picture 7"/>
+                    <pic:cNvPicPr>
+                      <a:picLocks noChangeAspect="1" noChangeArrowheads="1"/>
+                    </pic:cNvPicPr>
+                  </pic:nvPicPr>
+                  <pic:blipFill>
+                    <a:blip r:embed="rId14" cstate="print">
+                      <a:extLst>
+                        <a:ext uri="{28A0092B-C50C-407E-A947-70E740481C1C}">
+                          <a14:useLocalDpi xmlns:a14="http://schemas.microsoft.com/office/drawing/2010/main" val="0"/>
+                        </a:ext>
+                      </a:extLst>
+                    </a:blip>
+                    <a:srcRect/>
+                    <a:stretch>
+                      <a:fillRect/>
+                    </a:stretch>
+                  </pic:blipFill>
+                  <pic:spPr bwMode="auto">
+                    <a:xfrm>
+                      <a:off x="0" y="0"/>
+                      <a:ext cx="4476009" cy="2434290"/>
+                    </a:xfrm>
+                    <a:prstGeom prst="rect">
+                      <a:avLst/>
+                    </a:prstGeom>
+                    <a:noFill/>
+                  </pic:spPr>
+                </pic:pic>
+              </a:graphicData>
+            </a:graphic>
+          </wp:inline>
+        </w:drawing>
+      </w:r>
+    </w:p>
+    <w:p>
+      <w:pPr>
+        <w:pBdr>
+          <w:top w:val="nil"/>
+          <w:left w:val="nil"/>
+          <w:bottom w:val="nil"/>
+          <w:right w:val="nil"/>
+          <w:between w:val="nil"/>
+        </w:pBdr>
+        <w:spacing w:after="120"/>
+        <w:jc w:val="both"/>
+        <w:rPr>
+          <w:color w:val="000000"/>
+          <w:sz w:val="22"/>
+          <w:szCs w:val="22"/>
+        </w:rPr>
+      </w:pPr>
+    </w:p>
+    <w:p>
+      <w:pPr>
+        <w:pBdr>
+          <w:top w:val="nil"/>
+          <w:left w:val="nil"/>
+          <w:bottom w:val="nil"/>
+          <w:right w:val="nil"/>
+          <w:between w:val="nil"/>
+        </w:pBdr>
+        <w:spacing w:after="120"/>
+        <w:jc w:val="both"/>
+        <w:rPr>
+          <w:color w:val="000000"/>
+          <w:sz w:val="22"/>
+          <w:szCs w:val="22"/>
+        </w:rPr>
+      </w:pPr>
+    </w:p>
+    <w:p>
+      <w:pPr>
+        <w:pBdr>
+          <w:top w:val="nil"/>
+          <w:left w:val="nil"/>
+          <w:bottom w:val="nil"/>
+          <w:right w:val="nil"/>
+          <w:between w:val="nil"/>
+        </w:pBdr>
+        <w:spacing w:after="120"/>
+        <w:jc w:val="both"/>
+        <w:rPr>
+          <w:color w:val="000000"/>
+          <w:sz w:val="22"/>
+          <w:szCs w:val="22"/>
+        </w:rPr>
+      </w:pPr>
+    </w:p>
+    <w:p>
+      <w:pPr>
+        <w:spacing w:after="120"/>
+        <w:jc w:val="both"/>
+        <w:rPr>
+          <w:color w:val="000000"/>
+          <w:sz w:val="22"/>
+          <w:szCs w:val="22"/>
+        </w:rPr>
+      </w:pPr>
+      <w:r>
+        <w:rPr>
+          <w:color w:val="000000"/>
+          <w:sz w:val="22"/>
+          <w:szCs w:val="22"/>
+        </w:rPr>
+        <w:lastRenderedPageBreak/>
+        <w:t xml:space="preserve">Proyecto </w:t>
+      </w:r>
+      <w:r>
+        <w:rPr>
+          <w:color w:val="000000"/>
+          <w:sz w:val="22"/>
+          <w:szCs w:val="22"/>
+        </w:rPr>
+        <w:t>3</w:t>
+      </w:r>
+      <w:r>
+        <w:rPr>
+          <w:color w:val="000000"/>
+          <w:sz w:val="22"/>
+          <w:szCs w:val="22"/>
+        </w:rPr>
+        <w:t xml:space="preserve"> </w:t>
+      </w:r>
+      <w:r>
+        <w:rPr>
+          <w:color w:val="000000"/>
+          <w:sz w:val="22"/>
+          <w:szCs w:val="22"/>
+        </w:rPr>
+        <w:tab/>
+        <w:t xml:space="preserve">Dev: </w:t>
+      </w:r>
+      <w:r>
+        <w:rPr>
+          <w:color w:val="000000"/>
+          <w:sz w:val="22"/>
+          <w:szCs w:val="22"/>
+        </w:rPr>
+        <w:t>Álvaro Ramiro Albures</w:t>
+      </w:r>
+      <w:r>
+        <w:rPr>
+          <w:color w:val="000000"/>
+          <w:sz w:val="22"/>
+          <w:szCs w:val="22"/>
+        </w:rPr>
+        <w:t xml:space="preserve"> </w:t>
+      </w:r>
+      <w:r>
+        <w:rPr>
+          <w:color w:val="000000"/>
+          <w:sz w:val="22"/>
+          <w:szCs w:val="22"/>
+        </w:rPr>
+        <w:tab/>
+      </w:r>
+      <w:r>
+        <w:rPr>
+          <w:color w:val="000000"/>
+          <w:sz w:val="22"/>
+          <w:szCs w:val="22"/>
+        </w:rPr>
+        <w:tab/>
+        <w:t>QA: Walter Sactic</w:t>
+      </w:r>
+    </w:p>
+    <w:p>
+      <w:pPr>
+        <w:pBdr>
+          <w:top w:val="nil"/>
+          <w:left w:val="nil"/>
+          <w:bottom w:val="nil"/>
+          <w:right w:val="nil"/>
+          <w:between w:val="nil"/>
+        </w:pBdr>
+        <w:spacing w:after="120"/>
+        <w:jc w:val="both"/>
+        <w:rPr>
+          <w:color w:val="000000"/>
+          <w:sz w:val="22"/>
+          <w:szCs w:val="22"/>
+        </w:rPr>
+      </w:pPr>
+      <w:r>
+        <w:rPr>
+          <w:color w:val="000000"/>
+          <w:sz w:val="22"/>
+          <w:szCs w:val="22"/>
+        </w:rPr>
+        <w:t>Navegación Bug1</w:t>
+      </w:r>
+    </w:p>
+    <w:p>
+      <w:pPr>
+        <w:pBdr>
+          <w:top w:val="nil"/>
+          <w:left w:val="nil"/>
+          <w:bottom w:val="nil"/>
+          <w:right w:val="nil"/>
+          <w:between w:val="nil"/>
+        </w:pBdr>
+        <w:spacing w:after="120"/>
+        <w:jc w:val="center"/>
+        <w:rPr>
+          <w:color w:val="000000"/>
+          <w:sz w:val="22"/>
+          <w:szCs w:val="22"/>
+        </w:rPr>
+      </w:pPr>
+      <w:r>
+        <w:rPr>
+          <w:noProof/>
+        </w:rPr>
+        <w:drawing>
+          <wp:inline distT="0" distB="0" distL="0" distR="0" wp14:anchorId="144670F1" wp14:editId="78A49E77">
+            <wp:extent cx="3423920" cy="1817151"/>
+            <wp:effectExtent l="0" t="0" r="5080" b="0"/>
+            <wp:docPr id="1" name="Imagen 1"/>
+            <wp:cNvGraphicFramePr>
+              <a:graphicFrameLocks xmlns:a="http://schemas.openxmlformats.org/drawingml/2006/main" noChangeAspect="1"/>
+            </wp:cNvGraphicFramePr>
+            <a:graphic xmlns:a="http://schemas.openxmlformats.org/drawingml/2006/main">
+              <a:graphicData uri="http://schemas.openxmlformats.org/drawingml/2006/picture">
+                <pic:pic xmlns:pic="http://schemas.openxmlformats.org/drawingml/2006/picture">
+                  <pic:nvPicPr>
+                    <pic:cNvPr id="1" name=""/>
+                    <pic:cNvPicPr/>
+                  </pic:nvPicPr>
+                  <pic:blipFill>
+                    <a:blip r:embed="rId15"/>
+                    <a:stretch>
+                      <a:fillRect/>
+                    </a:stretch>
+                  </pic:blipFill>
+                  <pic:spPr>
+                    <a:xfrm>
+                      <a:off x="0" y="0"/>
+                      <a:ext cx="3445132" cy="1828409"/>
+                    </a:xfrm>
+                    <a:prstGeom prst="rect">
+                      <a:avLst/>
+                    </a:prstGeom>
+                  </pic:spPr>
+                </pic:pic>
+              </a:graphicData>
+            </a:graphic>
+          </wp:inline>
+        </w:drawing>
+      </w:r>
+    </w:p>
+    <w:p>
+      <w:pPr>
+        <w:pBdr>
+          <w:top w:val="nil"/>
+          <w:left w:val="nil"/>
+          <w:bottom w:val="nil"/>
+          <w:right w:val="nil"/>
+          <w:between w:val="nil"/>
+        </w:pBdr>
+        <w:spacing w:after="120"/>
+        <w:rPr>
+          <w:color w:val="000000"/>
+          <w:sz w:val="22"/>
+          <w:szCs w:val="22"/>
+        </w:rPr>
+      </w:pPr>
+      <w:r>
+        <w:rPr>
+          <w:color w:val="000000"/>
+          <w:sz w:val="22"/>
+          <w:szCs w:val="22"/>
+        </w:rPr>
+        <w:t>Informe Personaje Bug2</w:t>
+      </w:r>
+    </w:p>
+    <w:p>
+      <w:pPr>
+        <w:pBdr>
+          <w:top w:val="nil"/>
+          <w:left w:val="nil"/>
+          <w:bottom w:val="nil"/>
+          <w:right w:val="nil"/>
+          <w:between w:val="nil"/>
+        </w:pBdr>
+        <w:spacing w:after="120"/>
+        <w:jc w:val="center"/>
+        <w:rPr>
+          <w:color w:val="000000"/>
+          <w:sz w:val="22"/>
+          <w:szCs w:val="22"/>
+        </w:rPr>
+      </w:pPr>
+      <w:r>
+        <w:rPr>
+          <w:noProof/>
+        </w:rPr>
+        <w:drawing>
+          <wp:inline distT="0" distB="0" distL="0" distR="0" wp14:anchorId="604BB57A" wp14:editId="3A758D0B">
+            <wp:extent cx="3237120" cy="1945284"/>
+            <wp:effectExtent l="0" t="0" r="1905" b="0"/>
+            <wp:docPr id="19" name="Imagen 19"/>
+            <wp:cNvGraphicFramePr>
+              <a:graphicFrameLocks xmlns:a="http://schemas.openxmlformats.org/drawingml/2006/main" noChangeAspect="1"/>
+            </wp:cNvGraphicFramePr>
+            <a:graphic xmlns:a="http://schemas.openxmlformats.org/drawingml/2006/main">
+              <a:graphicData uri="http://schemas.openxmlformats.org/drawingml/2006/picture">
+                <pic:pic xmlns:pic="http://schemas.openxmlformats.org/drawingml/2006/picture">
+                  <pic:nvPicPr>
+                    <pic:cNvPr id="1" name=""/>
+                    <pic:cNvPicPr/>
+                  </pic:nvPicPr>
+                  <pic:blipFill>
+                    <a:blip r:embed="rId16"/>
+                    <a:stretch>
+                      <a:fillRect/>
+                    </a:stretch>
+                  </pic:blipFill>
+                  <pic:spPr>
+                    <a:xfrm>
+                      <a:off x="0" y="0"/>
+                      <a:ext cx="3282251" cy="1972405"/>
+                    </a:xfrm>
+                    <a:prstGeom prst="rect">
+                      <a:avLst/>
+                    </a:prstGeom>
+                  </pic:spPr>
+                </pic:pic>
+              </a:graphicData>
+            </a:graphic>
+          </wp:inline>
+        </w:drawing>
+      </w:r>
+    </w:p>
+    <w:p>
+      <w:pPr>
+        <w:pBdr>
+          <w:top w:val="nil"/>
+          <w:left w:val="nil"/>
+          <w:bottom w:val="nil"/>
+          <w:right w:val="nil"/>
+          <w:between w:val="nil"/>
+        </w:pBdr>
+        <w:spacing w:after="120"/>
+        <w:rPr>
+          <w:color w:val="000000"/>
+          <w:sz w:val="22"/>
+          <w:szCs w:val="22"/>
+        </w:rPr>
+      </w:pPr>
+      <w:r>
+        <w:rPr>
+          <w:color w:val="000000"/>
+          <w:sz w:val="22"/>
+          <w:szCs w:val="22"/>
+        </w:rPr>
+        <w:t>Buscador Bug3</w:t>
+      </w:r>
+    </w:p>
+    <w:p>
+      <w:pPr>
+        <w:pBdr>
+          <w:top w:val="nil"/>
+          <w:left w:val="nil"/>
+          <w:bottom w:val="nil"/>
+          <w:right w:val="nil"/>
+          <w:between w:val="nil"/>
+        </w:pBdr>
+        <w:spacing w:after="120"/>
+        <w:jc w:val="center"/>
+        <w:rPr>
+          <w:color w:val="000000"/>
+          <w:sz w:val="22"/>
+          <w:szCs w:val="22"/>
+        </w:rPr>
+      </w:pPr>
+      <w:r>
+        <w:rPr>
+          <w:noProof/>
+          <w:color w:val="000000"/>
+          <w:sz w:val="22"/>
+          <w:szCs w:val="22"/>
+        </w:rPr>
+        <w:drawing>
+          <wp:inline distT="0" distB="0" distL="0" distR="0" wp14:anchorId="7B591F3E" wp14:editId="53C25807">
+            <wp:extent cx="3171485" cy="2510232"/>
+            <wp:effectExtent l="0" t="0" r="0" b="4445"/>
+            <wp:docPr id="21" name="Imagen 21"/>
+            <wp:cNvGraphicFramePr>
+              <a:graphicFrameLocks xmlns:a="http://schemas.openxmlformats.org/drawingml/2006/main" noChangeAspect="1"/>
+            </wp:cNvGraphicFramePr>
+            <a:graphic xmlns:a="http://schemas.openxmlformats.org/drawingml/2006/main">
+              <a:graphicData uri="http://schemas.openxmlformats.org/drawingml/2006/picture">
+                <pic:pic xmlns:pic="http://schemas.openxmlformats.org/drawingml/2006/picture">
+                  <pic:nvPicPr>
+                    <pic:cNvPr id="0" name="Picture 8"/>
+                    <pic:cNvPicPr>
+                      <a:picLocks noChangeAspect="1" noChangeArrowheads="1"/>
+                    </pic:cNvPicPr>
+                  </pic:nvPicPr>
+                  <pic:blipFill>
+                    <a:blip r:embed="rId17">
+                      <a:extLst>
+                        <a:ext uri="{28A0092B-C50C-407E-A947-70E740481C1C}">
+                          <a14:useLocalDpi xmlns:a14="http://schemas.microsoft.com/office/drawing/2010/main" val="0"/>
+                        </a:ext>
+                      </a:extLst>
+                    </a:blip>
+                    <a:srcRect/>
+                    <a:stretch>
+                      <a:fillRect/>
+                    </a:stretch>
+                  </pic:blipFill>
+                  <pic:spPr bwMode="auto">
+                    <a:xfrm>
+                      <a:off x="0" y="0"/>
+                      <a:ext cx="3234767" cy="2560320"/>
+                    </a:xfrm>
+                    <a:prstGeom prst="rect">
+                      <a:avLst/>
+                    </a:prstGeom>
+                    <a:noFill/>
+                  </pic:spPr>
+                </pic:pic>
+              </a:graphicData>
+            </a:graphic>
+          </wp:inline>
+        </w:drawing>
+      </w:r>
+    </w:p>
+    <w:p>
+      <w:pPr>
+        <w:spacing w:after="120"/>
+        <w:jc w:val="both"/>
+        <w:rPr>
+          <w:color w:val="000000"/>
+          <w:sz w:val="22"/>
+          <w:szCs w:val="22"/>
+        </w:rPr>
+      </w:pPr>
+      <w:r>
+        <w:rPr>
+          <w:color w:val="000000"/>
+          <w:sz w:val="22"/>
+          <w:szCs w:val="22"/>
+        </w:rPr>
+        <w:lastRenderedPageBreak/>
+        <w:t xml:space="preserve">Proyecto </w:t>
+      </w:r>
+      <w:r>
+        <w:rPr>
+          <w:color w:val="000000"/>
+          <w:sz w:val="22"/>
+          <w:szCs w:val="22"/>
+        </w:rPr>
+        <w:t>4</w:t>
+      </w:r>
+      <w:r>
+        <w:rPr>
+          <w:color w:val="000000"/>
+          <w:sz w:val="22"/>
+          <w:szCs w:val="22"/>
+        </w:rPr>
+        <w:t xml:space="preserve"> </w:t>
+      </w:r>
+      <w:r>
+        <w:rPr>
+          <w:color w:val="000000"/>
+          <w:sz w:val="22"/>
+          <w:szCs w:val="22"/>
+        </w:rPr>
+        <w:tab/>
+        <w:t xml:space="preserve">Dev: </w:t>
+      </w:r>
+      <w:r>
+        <w:rPr>
+          <w:color w:val="000000"/>
+          <w:sz w:val="22"/>
+          <w:szCs w:val="22"/>
+        </w:rPr>
+        <w:t>Diego Fernando</w:t>
+      </w:r>
+      <w:r>
+        <w:rPr>
+          <w:color w:val="000000"/>
+          <w:sz w:val="22"/>
+          <w:szCs w:val="22"/>
+        </w:rPr>
+        <w:tab/>
+        <w:t>QA: Walter Sactic</w:t>
+      </w:r>
+    </w:p>
+    <w:p>
+      <w:pPr>
+        <w:spacing w:after="120"/>
+        <w:jc w:val="both"/>
+        <w:rPr>
+          <w:color w:val="000000"/>
+          <w:sz w:val="22"/>
+          <w:szCs w:val="22"/>
+        </w:rPr>
+      </w:pPr>
+      <w:r>
+        <w:rPr>
+          <w:color w:val="000000"/>
+          <w:sz w:val="22"/>
+          <w:szCs w:val="22"/>
+        </w:rPr>
+        <w:t>Buscador Bug1 (nota: es del api)</w:t>
+      </w:r>
+    </w:p>
+    <w:p>
+      <w:pPr>
+        <w:spacing w:after="120"/>
+        <w:jc w:val="center"/>
+        <w:rPr>
+          <w:color w:val="000000"/>
+          <w:sz w:val="22"/>
+          <w:szCs w:val="22"/>
+        </w:rPr>
+      </w:pPr>
+      <w:r>
+        <w:rPr>
+          <w:noProof/>
+          <w:color w:val="000000"/>
+          <w:sz w:val="22"/>
+          <w:szCs w:val="22"/>
+        </w:rPr>
+        <w:drawing>
+          <wp:inline distT="0" distB="0" distL="0" distR="0" wp14:anchorId="66FAE6FE" wp14:editId="0248F4E4">
+            <wp:extent cx="3855544" cy="1837536"/>
+            <wp:effectExtent l="0" t="0" r="0" b="0"/>
+            <wp:docPr id="23" name="Imagen 23"/>
+            <wp:cNvGraphicFramePr>
+              <a:graphicFrameLocks xmlns:a="http://schemas.openxmlformats.org/drawingml/2006/main" noChangeAspect="1"/>
+            </wp:cNvGraphicFramePr>
+            <a:graphic xmlns:a="http://schemas.openxmlformats.org/drawingml/2006/main">
+              <a:graphicData uri="http://schemas.openxmlformats.org/drawingml/2006/picture">
+                <pic:pic xmlns:pic="http://schemas.openxmlformats.org/drawingml/2006/picture">
+                  <pic:nvPicPr>
+                    <pic:cNvPr id="0" name="Picture 9"/>
+                    <pic:cNvPicPr>
+                      <a:picLocks noChangeAspect="1" noChangeArrowheads="1"/>
+                    </pic:cNvPicPr>
+                  </pic:nvPicPr>
+                  <pic:blipFill>
+                    <a:blip r:embed="rId18">
+                      <a:extLst>
+                        <a:ext uri="{28A0092B-C50C-407E-A947-70E740481C1C}">
+                          <a14:useLocalDpi xmlns:a14="http://schemas.microsoft.com/office/drawing/2010/main" val="0"/>
+                        </a:ext>
+                      </a:extLst>
+                    </a:blip>
+                    <a:srcRect/>
+                    <a:stretch>
+                      <a:fillRect/>
+                    </a:stretch>
+                  </pic:blipFill>
+                  <pic:spPr bwMode="auto">
+                    <a:xfrm>
+                      <a:off x="0" y="0"/>
+                      <a:ext cx="3870567" cy="1844696"/>
+                    </a:xfrm>
+                    <a:prstGeom prst="rect">
+                      <a:avLst/>
+                    </a:prstGeom>
+                    <a:noFill/>
+                  </pic:spPr>
+                </pic:pic>
+              </a:graphicData>
+            </a:graphic>
+          </wp:inline>
+        </w:drawing>
+      </w:r>
+    </w:p>
+    <w:p>
+      <w:pPr>
+        <w:pBdr>
+          <w:top w:val="nil"/>
+          <w:left w:val="nil"/>
+          <w:bottom w:val="nil"/>
+          <w:right w:val="nil"/>
+          <w:between w:val="nil"/>
+        </w:pBdr>
+        <w:spacing w:after="120"/>
+        <w:rPr>
+          <w:color w:val="000000"/>
+          <w:sz w:val="22"/>
+          <w:szCs w:val="22"/>
+        </w:rPr>
+      </w:pPr>
+      <w:r>
+        <w:rPr>
+          <w:color w:val="000000"/>
+          <w:sz w:val="22"/>
+          <w:szCs w:val="22"/>
+        </w:rPr>
+        <w:t>Informe Bug2</w:t>
+      </w:r>
+    </w:p>
+    <w:p>
+      <w:pPr>
+        <w:pBdr>
+          <w:top w:val="nil"/>
+          <w:left w:val="nil"/>
+          <w:bottom w:val="nil"/>
+          <w:right w:val="nil"/>
+          <w:between w:val="nil"/>
+        </w:pBdr>
+        <w:spacing w:after="120"/>
+        <w:rPr>
+          <w:color w:val="000000"/>
+          <w:sz w:val="22"/>
+          <w:szCs w:val="22"/>
+        </w:rPr>
+      </w:pPr>
+      <w:hyperlink r:id="rId19" w:history="1">
+        <w:r>
+          <w:rPr>
+            <w:rStyle w:val="Hipervnculo"/>
+            <w:sz w:val="22"/>
+            <w:szCs w:val="22"/>
+          </w:rPr>
+          <w:t>https://drive.google.com/file/d/133xdPM3eF0L-FnBFKbFNdaBboBn98xln/view</w:t>
+        </w:r>
+      </w:hyperlink>
+      <w:r>
+        <w:rPr>
+          <w:color w:val="000000"/>
+          <w:sz w:val="22"/>
+          <w:szCs w:val="22"/>
+        </w:rPr>
+        <w:t xml:space="preserve"> </w:t>
+      </w:r>
+    </w:p>
+    <w:p>
+      <w:pPr>
+        <w:pBdr>
+          <w:top w:val="nil"/>
+          <w:left w:val="nil"/>
+          <w:bottom w:val="nil"/>
+          <w:right w:val="nil"/>
+          <w:between w:val="nil"/>
+        </w:pBdr>
+        <w:spacing w:after="120"/>
+        <w:rPr>
+          <w:color w:val="000000"/>
+          <w:sz w:val="22"/>
+          <w:szCs w:val="22"/>
+        </w:rPr>
+      </w:pPr>
+    </w:p>
+    <w:p>
+      <w:pPr>
+        <w:spacing w:after="120"/>
+        <w:jc w:val="both"/>
+        <w:rPr>
+          <w:color w:val="000000"/>
+          <w:sz w:val="22"/>
+          <w:szCs w:val="22"/>
+        </w:rPr>
+      </w:pPr>
+      <w:r>
+        <w:rPr>
+          <w:color w:val="000000"/>
+          <w:sz w:val="22"/>
+          <w:szCs w:val="22"/>
+        </w:rPr>
+        <w:t xml:space="preserve">Proyecto </w:t>
+      </w:r>
+      <w:r>
+        <w:rPr>
+          <w:color w:val="000000"/>
+          <w:sz w:val="22"/>
+          <w:szCs w:val="22"/>
+        </w:rPr>
+        <w:t>5</w:t>
+      </w:r>
+      <w:r>
+        <w:rPr>
+          <w:color w:val="000000"/>
+          <w:sz w:val="22"/>
+          <w:szCs w:val="22"/>
+        </w:rPr>
+        <w:t xml:space="preserve"> </w:t>
+      </w:r>
+      <w:r>
+        <w:rPr>
+          <w:color w:val="000000"/>
+          <w:sz w:val="22"/>
+          <w:szCs w:val="22"/>
+        </w:rPr>
+        <w:tab/>
+        <w:t xml:space="preserve">Dev: </w:t>
+      </w:r>
+      <w:r>
+        <w:rPr>
+          <w:color w:val="000000"/>
+          <w:sz w:val="22"/>
+          <w:szCs w:val="22"/>
+        </w:rPr>
+        <w:t>Fernando Emanuel Diaz Morales</w:t>
+      </w:r>
+      <w:r>
+        <w:rPr>
+          <w:color w:val="000000"/>
+          <w:sz w:val="22"/>
+          <w:szCs w:val="22"/>
+        </w:rPr>
+        <w:tab/>
+        <w:t>QA: Walter Sactic</w:t>
+      </w:r>
+    </w:p>
+    <w:p>
+      <w:pPr>
+        <w:spacing w:after="120"/>
+        <w:jc w:val="both"/>
+        <w:rPr>
+          <w:color w:val="000000"/>
+          <w:sz w:val="22"/>
+          <w:szCs w:val="22"/>
+        </w:rPr>
+      </w:pPr>
+      <w:r>
+        <w:rPr>
+          <w:color w:val="000000"/>
+          <w:sz w:val="22"/>
+          <w:szCs w:val="22"/>
+        </w:rPr>
+        <w:t>Navegación Bug1</w:t>
+      </w:r>
+    </w:p>
+    <w:p>
+      <w:pPr>
+        <w:spacing w:after="120"/>
+        <w:jc w:val="center"/>
+        <w:rPr>
+          <w:color w:val="000000"/>
+          <w:sz w:val="22"/>
+          <w:szCs w:val="22"/>
+        </w:rPr>
+      </w:pPr>
+      <w:r>
+        <w:rPr>
+          <w:color w:val="000000"/>
+          <w:sz w:val="22"/>
+          <w:szCs w:val="22"/>
+        </w:rPr>
+        <w:drawing>
+          <wp:inline distT="0" distB="0" distL="0" distR="0" wp14:anchorId="2457CF91" wp14:editId="6558A51F">
+            <wp:extent cx="4053646" cy="1993750"/>
+            <wp:effectExtent l="0" t="0" r="4445" b="6985"/>
+            <wp:docPr id="24" name="Imagen 24"/>
+            <wp:cNvGraphicFramePr>
+              <a:graphicFrameLocks xmlns:a="http://schemas.openxmlformats.org/drawingml/2006/main" noChangeAspect="1"/>
+            </wp:cNvGraphicFramePr>
+            <a:graphic xmlns:a="http://schemas.openxmlformats.org/drawingml/2006/main">
+              <a:graphicData uri="http://schemas.openxmlformats.org/drawingml/2006/picture">
+                <pic:pic xmlns:pic="http://schemas.openxmlformats.org/drawingml/2006/picture">
+                  <pic:nvPicPr>
+                    <pic:cNvPr id="1" name=""/>
+                    <pic:cNvPicPr/>
+                  </pic:nvPicPr>
+                  <pic:blipFill>
+                    <a:blip r:embed="rId20"/>
+                    <a:stretch>
+                      <a:fillRect/>
+                    </a:stretch>
+                  </pic:blipFill>
+                  <pic:spPr>
+                    <a:xfrm>
+                      <a:off x="0" y="0"/>
+                      <a:ext cx="4056406" cy="1995107"/>
+                    </a:xfrm>
+                    <a:prstGeom prst="rect">
+                      <a:avLst/>
+                    </a:prstGeom>
+                  </pic:spPr>
+                </pic:pic>
+              </a:graphicData>
+            </a:graphic>
+          </wp:inline>
+        </w:drawing>
+      </w:r>
+    </w:p>
+    <w:p>
+      <w:pPr>
+        <w:spacing w:after="120"/>
+        <w:rPr>
+          <w:color w:val="000000"/>
+          <w:sz w:val="22"/>
+          <w:szCs w:val="22"/>
+        </w:rPr>
+      </w:pPr>
+      <w:r>
+        <w:rPr>
+          <w:color w:val="000000"/>
+          <w:sz w:val="22"/>
+          <w:szCs w:val="22"/>
+        </w:rPr>
+        <w:t>Búsqueda Bug2</w:t>
+      </w:r>
+    </w:p>
+    <w:p>
+      <w:pPr>
+        <w:spacing w:after="120"/>
+        <w:jc w:val="center"/>
+        <w:rPr>
+          <w:color w:val="000000"/>
+          <w:sz w:val="22"/>
+          <w:szCs w:val="22"/>
+        </w:rPr>
+      </w:pPr>
+      <w:r>
+        <w:rPr>
+          <w:noProof/>
+          <w:color w:val="000000"/>
+          <w:sz w:val="22"/>
+          <w:szCs w:val="22"/>
+        </w:rPr>
+        <w:drawing>
+          <wp:inline distT="0" distB="0" distL="0" distR="0" wp14:anchorId="3B0E022A" wp14:editId="6D7778A7">
+            <wp:extent cx="4263485" cy="1601114"/>
+            <wp:effectExtent l="0" t="0" r="3810" b="0"/>
+            <wp:docPr id="26" name="Imagen 26"/>
+            <wp:cNvGraphicFramePr>
+              <a:graphicFrameLocks xmlns:a="http://schemas.openxmlformats.org/drawingml/2006/main" noChangeAspect="1"/>
+            </wp:cNvGraphicFramePr>
+            <a:graphic xmlns:a="http://schemas.openxmlformats.org/drawingml/2006/main">
+              <a:graphicData uri="http://schemas.openxmlformats.org/drawingml/2006/picture">
+                <pic:pic xmlns:pic="http://schemas.openxmlformats.org/drawingml/2006/picture">
+                  <pic:nvPicPr>
+                    <pic:cNvPr id="0" name="Picture 10"/>
+                    <pic:cNvPicPr>
+                      <a:picLocks noChangeAspect="1" noChangeArrowheads="1"/>
+                    </pic:cNvPicPr>
+                  </pic:nvPicPr>
+                  <pic:blipFill>
+                    <a:blip r:embed="rId21" cstate="print">
+                      <a:extLst>
+                        <a:ext uri="{28A0092B-C50C-407E-A947-70E740481C1C}">
+                          <a14:useLocalDpi xmlns:a14="http://schemas.microsoft.com/office/drawing/2010/main" val="0"/>
+                        </a:ext>
+                      </a:extLst>
+                    </a:blip>
+                    <a:srcRect/>
+                    <a:stretch>
+                      <a:fillRect/>
+                    </a:stretch>
+                  </pic:blipFill>
+                  <pic:spPr bwMode="auto">
+                    <a:xfrm>
+                      <a:off x="0" y="0"/>
+                      <a:ext cx="4284711" cy="1609085"/>
+                    </a:xfrm>
+                    <a:prstGeom prst="rect">
+                      <a:avLst/>
+                    </a:prstGeom>
+                    <a:noFill/>
+                  </pic:spPr>
+                </pic:pic>
+              </a:graphicData>
+            </a:graphic>
+          </wp:inline>
+        </w:drawing>
+      </w:r>
+    </w:p>
+    <w:p>
+      <w:pPr>
+        <w:pBdr>
+          <w:top w:val="nil"/>
+          <w:left w:val="nil"/>
+          <w:bottom w:val="nil"/>
+          <w:right w:val="nil"/>
+          <w:between w:val="nil"/>
+        </w:pBdr>
+        <w:spacing w:after="120"/>
+        <w:rPr>
+          <w:color w:val="000000"/>
+          <w:sz w:val="22"/>
+          <w:szCs w:val="22"/>
+        </w:rPr>
+      </w:pPr>
+      <w:r>
+        <w:rPr>
+          <w:color w:val="000000"/>
+          <w:sz w:val="22"/>
+          <w:szCs w:val="22"/>
+        </w:rPr>
+        <w:lastRenderedPageBreak/>
+        <w:t>Informe Bug3</w:t>
+      </w:r>
+    </w:p>
+    <w:p>
+      <w:pPr>
+        <w:pBdr>
+          <w:top w:val="nil"/>
+          <w:left w:val="nil"/>
+          <w:bottom w:val="nil"/>
+          <w:right w:val="nil"/>
+          <w:between w:val="nil"/>
+        </w:pBdr>
+        <w:spacing w:after="120"/>
+        <w:jc w:val="center"/>
+        <w:rPr>
+          <w:color w:val="000000"/>
+          <w:sz w:val="22"/>
+          <w:szCs w:val="22"/>
+        </w:rPr>
+      </w:pPr>
+      <w:r>
+        <w:rPr>
+          <w:noProof/>
+          <w:color w:val="000000"/>
+          <w:sz w:val="22"/>
+          <w:szCs w:val="22"/>
+        </w:rPr>
+        <w:drawing>
+          <wp:inline distT="0" distB="0" distL="0" distR="0" wp14:anchorId="4285B463" wp14:editId="69A24CCC">
+            <wp:extent cx="3831025" cy="3396299"/>
+            <wp:effectExtent l="0" t="0" r="0" b="0"/>
+            <wp:docPr id="28" name="Imagen 28"/>
+            <wp:cNvGraphicFramePr>
+              <a:graphicFrameLocks xmlns:a="http://schemas.openxmlformats.org/drawingml/2006/main" noChangeAspect="1"/>
+            </wp:cNvGraphicFramePr>
+            <a:graphic xmlns:a="http://schemas.openxmlformats.org/drawingml/2006/main">
+              <a:graphicData uri="http://schemas.openxmlformats.org/drawingml/2006/picture">
+                <pic:pic xmlns:pic="http://schemas.openxmlformats.org/drawingml/2006/picture">
+                  <pic:nvPicPr>
+                    <pic:cNvPr id="0" name="Picture 11"/>
+                    <pic:cNvPicPr>
+                      <a:picLocks noChangeAspect="1" noChangeArrowheads="1"/>
+                    </pic:cNvPicPr>
+                  </pic:nvPicPr>
+                  <pic:blipFill>
+                    <a:blip r:embed="rId22">
+                      <a:extLst>
+                        <a:ext uri="{28A0092B-C50C-407E-A947-70E740481C1C}">
+                          <a14:useLocalDpi xmlns:a14="http://schemas.microsoft.com/office/drawing/2010/main" val="0"/>
+                        </a:ext>
+                      </a:extLst>
+                    </a:blip>
+                    <a:srcRect/>
+                    <a:stretch>
+                      <a:fillRect/>
+                    </a:stretch>
+                  </pic:blipFill>
+                  <pic:spPr bwMode="auto">
+                    <a:xfrm>
+                      <a:off x="0" y="0"/>
+                      <a:ext cx="3838609" cy="3403023"/>
+                    </a:xfrm>
+                    <a:prstGeom prst="rect">
+                      <a:avLst/>
+                    </a:prstGeom>
+                    <a:noFill/>
+                  </pic:spPr>
+                </pic:pic>
+              </a:graphicData>
+            </a:graphic>
+          </wp:inline>
+        </w:drawing>
+      </w:r>
+    </w:p>
+    <w:p>
+      <w:pPr>
+        <w:pBdr>
+          <w:top w:val="nil"/>
+          <w:left w:val="nil"/>
+          <w:bottom w:val="nil"/>
+          <w:right w:val="nil"/>
+          <w:between w:val="nil"/>
+        </w:pBdr>
+        <w:spacing w:after="120"/>
+        <w:rPr>
+          <w:color w:val="000000"/>
+          <w:sz w:val="22"/>
+          <w:szCs w:val="22"/>
+        </w:rPr>
+      </w:pPr>
+      <w:r>
+        <w:rPr>
+          <w:color w:val="000000"/>
+          <w:sz w:val="22"/>
+          <w:szCs w:val="22"/>
+        </w:rPr>
+        <w:t>Navbar Bug4</w:t>
+      </w:r>
+    </w:p>
+    <w:p>
+      <w:pPr>
+        <w:pBdr>
+          <w:top w:val="nil"/>
+          <w:left w:val="nil"/>
+          <w:bottom w:val="nil"/>
+          <w:right w:val="nil"/>
+          <w:between w:val="nil"/>
+        </w:pBdr>
+        <w:spacing w:after="120"/>
+        <w:jc w:val="center"/>
+        <w:rPr>
+          <w:color w:val="000000"/>
+          <w:sz w:val="22"/>
+          <w:szCs w:val="22"/>
+        </w:rPr>
+      </w:pPr>
+      <w:r>
+        <w:rPr>
+          <w:noProof/>
+          <w:color w:val="000000"/>
+          <w:sz w:val="22"/>
+          <w:szCs w:val="22"/>
+        </w:rPr>
+        <w:drawing>
+          <wp:inline distT="0" distB="0" distL="0" distR="0" wp14:anchorId="6188E6E5" wp14:editId="3C03AB3A">
+            <wp:extent cx="4676835" cy="2554016"/>
+            <wp:effectExtent l="0" t="0" r="0" b="0"/>
+            <wp:docPr id="30" name="Imagen 30"/>
+            <wp:cNvGraphicFramePr>
+              <a:graphicFrameLocks xmlns:a="http://schemas.openxmlformats.org/drawingml/2006/main" noChangeAspect="1"/>
+            </wp:cNvGraphicFramePr>
+            <a:graphic xmlns:a="http://schemas.openxmlformats.org/drawingml/2006/main">
+              <a:graphicData uri="http://schemas.openxmlformats.org/drawingml/2006/picture">
+                <pic:pic xmlns:pic="http://schemas.openxmlformats.org/drawingml/2006/picture">
+                  <pic:nvPicPr>
+                    <pic:cNvPr id="0" name="Picture 12"/>
+                    <pic:cNvPicPr>
+                      <a:picLocks noChangeAspect="1" noChangeArrowheads="1"/>
+                    </pic:cNvPicPr>
+                  </pic:nvPicPr>
+                  <pic:blipFill>
+                    <a:blip r:embed="rId23">
+                      <a:extLst>
+                        <a:ext uri="{28A0092B-C50C-407E-A947-70E740481C1C}">
+                          <a14:useLocalDpi xmlns:a14="http://schemas.microsoft.com/office/drawing/2010/main" val="0"/>
+                        </a:ext>
+                      </a:extLst>
+                    </a:blip>
+                    <a:srcRect/>
+                    <a:stretch>
+                      <a:fillRect/>
+                    </a:stretch>
+                  </pic:blipFill>
+                  <pic:spPr bwMode="auto">
+                    <a:xfrm>
+                      <a:off x="0" y="0"/>
+                      <a:ext cx="4694415" cy="2563616"/>
+                    </a:xfrm>
+                    <a:prstGeom prst="rect">
+                      <a:avLst/>
+                    </a:prstGeom>
+                    <a:noFill/>
+                  </pic:spPr>
+                </pic:pic>
+              </a:graphicData>
+            </a:graphic>
+          </wp:inline>
+        </w:drawing>
+      </w:r>
+      <w:r>
+        <w:rPr>
+          <w:color w:val="000000"/>
+          <w:sz w:val="22"/>
+          <w:szCs w:val="22"/>
+        </w:rPr>
+        <w:t xml:space="preserve"> </w:t>
+      </w:r>
+    </w:p>
+    <w:p>
+      <w:pPr>
+        <w:pBdr>
+          <w:top w:val="nil"/>
+          <w:left w:val="nil"/>
+          <w:bottom w:val="nil"/>
+          <w:right w:val="nil"/>
+          <w:between w:val="nil"/>
+        </w:pBdr>
+        <w:spacing w:after="120"/>
+        <w:jc w:val="center"/>
+        <w:rPr>
+          <w:color w:val="000000"/>
+          <w:sz w:val="22"/>
+          <w:szCs w:val="22"/>
+        </w:rPr>
+      </w:pPr>
+    </w:p>
+    <w:p>
+      <w:pPr>
+        <w:pBdr>
+          <w:top w:val="nil"/>
+          <w:left w:val="nil"/>
+          <w:bottom w:val="nil"/>
+          <w:right w:val="nil"/>
+          <w:between w:val="nil"/>
+        </w:pBdr>
+        <w:spacing w:after="120"/>
+        <w:rPr>
+          <w:color w:val="000000"/>
+          <w:sz w:val="22"/>
+          <w:szCs w:val="22"/>
+        </w:rPr>
+      </w:pPr>
+    </w:p>
+    <w:p>
+      <w:pPr>
+        <w:pBdr>
+          <w:top w:val="nil"/>
+          <w:left w:val="nil"/>
+          <w:bottom w:val="nil"/>
+          <w:right w:val="nil"/>
+          <w:between w:val="nil"/>
+        </w:pBdr>
+        <w:spacing w:after="120"/>
+        <w:rPr>
+          <w:color w:val="000000"/>
+          <w:sz w:val="22"/>
+          <w:szCs w:val="22"/>
+        </w:rPr>
+      </w:pPr>
+    </w:p>
+    <w:p>
+      <w:pPr>
+        <w:pBdr>
+          <w:top w:val="nil"/>
+          <w:left w:val="nil"/>
+          <w:bottom w:val="nil"/>
+          <w:right w:val="nil"/>
+          <w:between w:val="nil"/>
+        </w:pBdr>
+        <w:spacing w:after="120"/>
+        <w:rPr>
+          <w:color w:val="000000"/>
+          <w:sz w:val="22"/>
+          <w:szCs w:val="22"/>
+        </w:rPr>
+      </w:pPr>
+    </w:p>
+    <w:p>
+      <w:pPr>
+        <w:pBdr>
+          <w:top w:val="nil"/>
+          <w:left w:val="nil"/>
+          <w:bottom w:val="nil"/>
+          <w:right w:val="nil"/>
+          <w:between w:val="nil"/>
+        </w:pBdr>
+        <w:spacing w:after="120"/>
+        <w:rPr>
+          <w:color w:val="000000"/>
+          <w:sz w:val="22"/>
+          <w:szCs w:val="22"/>
+        </w:rPr>
+      </w:pPr>
+      <w:r>
+        <w:rPr>
+          <w:color w:val="000000"/>
+          <w:sz w:val="22"/>
+          <w:szCs w:val="22"/>
+        </w:rPr>
+        <w:lastRenderedPageBreak/>
+        <w:t>PRUEBAS DE RENDIMIENTO</w:t>
+      </w:r>
+    </w:p>
+    <w:p>
+      <w:pPr>
+        <w:pBdr>
+          <w:top w:val="nil"/>
+          <w:left w:val="nil"/>
+          <w:bottom w:val="nil"/>
+          <w:right w:val="nil"/>
+          <w:between w:val="nil"/>
+        </w:pBdr>
+        <w:spacing w:after="120"/>
+        <w:rPr>
+          <w:color w:val="000000"/>
+          <w:sz w:val="22"/>
+          <w:szCs w:val="22"/>
+        </w:rPr>
+      </w:pPr>
+      <w:r>
+        <w:rPr>
+          <w:color w:val="000000"/>
+          <w:sz w:val="22"/>
+          <w:szCs w:val="22"/>
+        </w:rPr>
+        <w:t>BlazeMeter</w:t>
+      </w:r>
+    </w:p>
+    <w:p>
+      <w:pPr>
+        <w:pBdr>
+          <w:top w:val="nil"/>
+          <w:left w:val="nil"/>
+          <w:bottom w:val="nil"/>
+          <w:right w:val="nil"/>
+          <w:between w:val="nil"/>
+        </w:pBdr>
+        <w:spacing w:after="120"/>
+        <w:rPr>
+          <w:color w:val="000000"/>
+          <w:sz w:val="22"/>
+          <w:szCs w:val="22"/>
+        </w:rPr>
+      </w:pPr>
+    </w:p>
+    <w:tbl>
+      <w:tblPr>
+        <w:tblW w:w="8159" w:type="dxa"/>
+        <w:jc w:val="center"/>
+        <w:tblBorders>
+          <w:top w:val="single" w:sz="4" w:space="0" w:color="C0C0C0"/>
+          <w:left w:val="single" w:sz="4" w:space="0" w:color="C0C0C0"/>
+          <w:bottom w:val="single" w:sz="4" w:space="0" w:color="C0C0C0"/>
+          <w:insideH w:val="single" w:sz="4" w:space="0" w:color="C0C0C0"/>
+        </w:tblBorders>
+        <w:tblLayout w:type="fixed"/>
+        <w:tblLook w:val="0000" w:firstRow="0" w:lastRow="0" w:firstColumn="0" w:lastColumn="0" w:noHBand="0" w:noVBand="0"/>
+      </w:tblPr>
+      <w:tblGrid>
+        <w:gridCol w:w="1405"/>
+        <w:gridCol w:w="6754"/>
+      </w:tblGrid>
+      <w:tr>
+        <w:trPr>
+          <w:trHeight w:val="1092"/>
+          <w:jc w:val="center"/>
+        </w:trPr>
+        <w:tc>
+          <w:tcPr>
+            <w:tcW w:w="1405" w:type="dxa"/>
+            <w:tcBorders>
+              <w:left w:val="single" w:sz="4" w:space="0" w:color="C0C0C0"/>
+            </w:tcBorders>
+            <w:shd w:val="clear" w:color="auto" w:fill="auto"/>
+          </w:tcPr>
+          <w:p>
+            <w:pPr>
+              <w:keepNext/>
+              <w:spacing w:after="113"/>
+              <w:jc w:val="both"/>
+            </w:pPr>
+            <w:r>
+              <w:t>Métrica P1</w:t>
+            </w:r>
+          </w:p>
+        </w:tc>
+        <w:tc>
+          <w:tcPr>
+            <w:tcW w:w="6754" w:type="dxa"/>
+            <w:tcBorders>
+              <w:left w:val="single" w:sz="4" w:space="0" w:color="C0C0C0"/>
+              <w:right w:val="single" w:sz="4" w:space="0" w:color="C0C0C0"/>
+            </w:tcBorders>
+            <w:shd w:val="clear" w:color="auto" w:fill="auto"/>
+          </w:tcPr>
+          <w:p>
+            <w:pPr>
+              <w:spacing w:after="113"/>
+              <w:jc w:val="both"/>
+            </w:pPr>
+            <w:hyperlink r:id="rId24" w:history="1">
+              <w:r>
+                <w:rPr>
+                  <w:rStyle w:val="Hipervnculo"/>
+                  <w:rFonts w:ascii="Open Sans" w:hAnsi="Open Sans" w:cs="Open Sans"/>
+                  <w:shd w:val="clear" w:color="auto" w:fill="FFFFFF"/>
+                </w:rPr>
+                <w:t>https://a.blazemeter.com/app/?public-token=s55hX5Adr7cA1Wl8awzn4gR6Nnv8AeqvDLLlW6rkuSuBmksLak#/accounts/1283510/workspaces/1320712/projects/1574707/masters/64715316/summary</w:t>
+              </w:r>
+            </w:hyperlink>
+            <w:r>
+              <w:rPr>
+                <w:rFonts w:ascii="Open Sans" w:hAnsi="Open Sans" w:cs="Open Sans"/>
+                <w:color w:val="333840"/>
+                <w:shd w:val="clear" w:color="auto" w:fill="FFFFFF"/>
+              </w:rPr>
+              <w:t xml:space="preserve"> </w:t>
+            </w:r>
+          </w:p>
+        </w:tc>
+      </w:tr>
+      <w:tr>
+        <w:trPr>
+          <w:trHeight w:val="1092"/>
+          <w:jc w:val="center"/>
+        </w:trPr>
+        <w:tc>
+          <w:tcPr>
+            <w:tcW w:w="1405" w:type="dxa"/>
+            <w:tcBorders>
+              <w:left w:val="single" w:sz="4" w:space="0" w:color="C0C0C0"/>
+            </w:tcBorders>
+            <w:shd w:val="clear" w:color="auto" w:fill="auto"/>
+          </w:tcPr>
+          <w:p>
+            <w:pPr>
+              <w:keepNext/>
+              <w:spacing w:after="113"/>
+              <w:jc w:val="both"/>
+            </w:pPr>
+            <w:r>
+              <w:t xml:space="preserve">Métrica P2 </w:t>
+            </w:r>
+          </w:p>
+        </w:tc>
+        <w:tc>
+          <w:tcPr>
+            <w:tcW w:w="6754" w:type="dxa"/>
+            <w:tcBorders>
+              <w:left w:val="single" w:sz="4" w:space="0" w:color="C0C0C0"/>
+              <w:right w:val="single" w:sz="4" w:space="0" w:color="C0C0C0"/>
+            </w:tcBorders>
+            <w:shd w:val="clear" w:color="auto" w:fill="auto"/>
+          </w:tcPr>
+          <w:p>
+            <w:pPr>
+              <w:spacing w:after="113"/>
+              <w:jc w:val="both"/>
+            </w:pPr>
+            <w:hyperlink r:id="rId25" w:history="1">
+              <w:r>
+                <w:rPr>
+                  <w:rStyle w:val="Hipervnculo"/>
+                  <w:rFonts w:ascii="Open Sans" w:hAnsi="Open Sans" w:cs="Open Sans"/>
+                  <w:shd w:val="clear" w:color="auto" w:fill="FFFFFF"/>
+                </w:rPr>
+                <w:t>https://a.blazemeter.com/app/?public-token=3nhbYXBtpd17mDVmNHKpLorkyoanWMxqRWmKVSeTHWxJ9Sp1qt#/accounts/1283510/workspaces/1320712/projects/1574707/masters/64715373/summary</w:t>
+              </w:r>
+            </w:hyperlink>
+            <w:r>
+              <w:rPr>
+                <w:rFonts w:ascii="Open Sans" w:hAnsi="Open Sans" w:cs="Open Sans"/>
+                <w:color w:val="333840"/>
+                <w:shd w:val="clear" w:color="auto" w:fill="FFFFFF"/>
+              </w:rPr>
+              <w:t xml:space="preserve"> </w:t>
+            </w:r>
+          </w:p>
+        </w:tc>
+      </w:tr>
+      <w:tr>
+        <w:trPr>
+          <w:trHeight w:val="1078"/>
+          <w:jc w:val="center"/>
+        </w:trPr>
+        <w:tc>
+          <w:tcPr>
+            <w:tcW w:w="1405" w:type="dxa"/>
+            <w:tcBorders>
+              <w:left w:val="single" w:sz="4" w:space="0" w:color="C0C0C0"/>
+            </w:tcBorders>
+            <w:shd w:val="clear" w:color="auto" w:fill="auto"/>
+          </w:tcPr>
+          <w:p>
+            <w:pPr>
+              <w:keepNext/>
+              <w:spacing w:after="113"/>
+              <w:jc w:val="both"/>
+            </w:pPr>
+            <w:r>
+              <w:t>Métrica P4</w:t>
+            </w:r>
+          </w:p>
+        </w:tc>
+        <w:tc>
+          <w:tcPr>
+            <w:tcW w:w="6754" w:type="dxa"/>
+            <w:tcBorders>
+              <w:left w:val="single" w:sz="4" w:space="0" w:color="C0C0C0"/>
+              <w:right w:val="single" w:sz="4" w:space="0" w:color="C0C0C0"/>
+            </w:tcBorders>
+            <w:shd w:val="clear" w:color="auto" w:fill="auto"/>
+          </w:tcPr>
+          <w:p>
+            <w:pPr>
+              <w:spacing w:after="113"/>
+              <w:jc w:val="both"/>
+            </w:pPr>
+            <w:hyperlink r:id="rId26" w:history="1">
+              <w:r>
+                <w:rPr>
+                  <w:rStyle w:val="Hipervnculo"/>
+                  <w:rFonts w:ascii="Open Sans" w:hAnsi="Open Sans" w:cs="Open Sans"/>
+                  <w:shd w:val="clear" w:color="auto" w:fill="FFFFFF"/>
+                </w:rPr>
+                <w:t>https://a.blazemeter.com/app/?public-token=qTkyCgRMqLyyWlWjFqgJz1OVg6RwYkXH4WDCqAQrfXez8jzv3F#/accounts/1283510/workspaces/1320712/projects/1574707/masters/64715499/summary</w:t>
+              </w:r>
+            </w:hyperlink>
+            <w:r>
+              <w:rPr>
+                <w:rFonts w:ascii="Open Sans" w:hAnsi="Open Sans" w:cs="Open Sans"/>
+                <w:color w:val="333840"/>
+                <w:shd w:val="clear" w:color="auto" w:fill="FFFFFF"/>
+              </w:rPr>
+              <w:t xml:space="preserve"> </w:t>
+            </w:r>
+          </w:p>
+        </w:tc>
+      </w:tr>
+      <w:tr>
+        <w:trPr>
+          <w:trHeight w:val="1092"/>
+          <w:jc w:val="center"/>
+        </w:trPr>
+        <w:tc>
+          <w:tcPr>
+            <w:tcW w:w="1405" w:type="dxa"/>
+            <w:tcBorders>
+              <w:left w:val="single" w:sz="4" w:space="0" w:color="C0C0C0"/>
+            </w:tcBorders>
+            <w:shd w:val="clear" w:color="auto" w:fill="auto"/>
+          </w:tcPr>
+          <w:p>
+            <w:pPr>
+              <w:keepNext/>
+              <w:spacing w:after="113"/>
+              <w:jc w:val="both"/>
+            </w:pPr>
+            <w:r>
+              <w:t xml:space="preserve">Métrica P5 </w:t>
+            </w:r>
+          </w:p>
+        </w:tc>
+        <w:tc>
+          <w:tcPr>
+            <w:tcW w:w="6754" w:type="dxa"/>
+            <w:tcBorders>
+              <w:left w:val="single" w:sz="4" w:space="0" w:color="C0C0C0"/>
+              <w:right w:val="single" w:sz="4" w:space="0" w:color="C0C0C0"/>
+            </w:tcBorders>
+            <w:shd w:val="clear" w:color="auto" w:fill="auto"/>
+          </w:tcPr>
+          <w:p>
+            <w:pPr>
+              <w:spacing w:after="113"/>
+              <w:jc w:val="both"/>
+            </w:pPr>
+            <w:hyperlink r:id="rId27" w:history="1">
+              <w:r>
+                <w:rPr>
+                  <w:rStyle w:val="Hipervnculo"/>
+                  <w:rFonts w:ascii="Open Sans" w:hAnsi="Open Sans" w:cs="Open Sans"/>
+                  <w:shd w:val="clear" w:color="auto" w:fill="FFFFFF"/>
+                </w:rPr>
+                <w:t>https://a.blazemeter.com/app/?public-token=wwoTij8mfrwnSL4uIT7YVhr9NK0i2k01RuINpCxT6bEuSmCrWI#/accounts/1283510/workspaces/1320712/projects/1574707/masters/64715545/summary</w:t>
+              </w:r>
+            </w:hyperlink>
+            <w:r>
+              <w:rPr>
+                <w:rFonts w:ascii="Open Sans" w:hAnsi="Open Sans" w:cs="Open Sans"/>
+                <w:color w:val="333840"/>
+                <w:shd w:val="clear" w:color="auto" w:fill="FFFFFF"/>
+              </w:rPr>
+              <w:t xml:space="preserve"> </w:t>
+            </w:r>
+          </w:p>
+        </w:tc>
+      </w:tr>
+    </w:tbl>
+    <w:p>
+      <w:pPr>
+        <w:pBdr>
+          <w:top w:val="nil"/>
+          <w:left w:val="nil"/>
+          <w:bottom w:val="nil"/>
+          <w:right w:val="nil"/>
+          <w:between w:val="nil"/>
+        </w:pBdr>
+        <w:spacing w:after="120"/>
+        <w:rPr>
+          <w:color w:val="000000"/>
+          <w:sz w:val="22"/>
+          <w:szCs w:val="22"/>
+        </w:rPr>
+      </w:pPr>
+    </w:p>
+    <w:p>
+      <w:pPr>
+        <w:pBdr>
+          <w:top w:val="nil"/>
+          <w:left w:val="nil"/>
+          <w:bottom w:val="nil"/>
+          <w:right w:val="nil"/>
+          <w:between w:val="nil"/>
+        </w:pBdr>
+        <w:spacing w:after="120"/>
+        <w:rPr>
+          <w:color w:val="000000"/>
+          <w:sz w:val="22"/>
+          <w:szCs w:val="22"/>
+        </w:rPr>
+      </w:pPr>
     </w:p>
     <w:p>
       <w:pPr>
@@ -28061,162 +29209,11 @@
       <w:pPr>
         <w:jc w:val="both"/>
       </w:pPr>
-      <w:r>
-        <w:t>&lt;Cumplimente tabla y borre cuadro&gt;</w:t>
-      </w:r>
     </w:p>
     <w:p>
       <w:pPr>
         <w:jc w:val="both"/>
       </w:pPr>
-      <w:r>
-        <w:rPr>
-          <w:noProof/>
-        </w:rPr>
-        <mc:AlternateContent>
-          <mc:Choice Requires="wps">
-            <w:drawing>
-              <wp:anchor distT="0" distB="0" distL="0" distR="114935" simplePos="0" relativeHeight="251662336" behindDoc="0" locked="0" layoutInCell="1" hidden="0" allowOverlap="1" wp14:anchorId="21F457E7" wp14:editId="35DCEA5F">
-                <wp:simplePos x="0" y="0"/>
-                <wp:positionH relativeFrom="column">
-                  <wp:posOffset>0</wp:posOffset>
-                </wp:positionH>
-                <wp:positionV relativeFrom="paragraph">
-                  <wp:posOffset>142875</wp:posOffset>
-                </wp:positionV>
-                <wp:extent cx="5743575" cy="1017488"/>
-                <wp:effectExtent l="0" t="0" r="0" b="0"/>
-                <wp:wrapSquare wrapText="bothSides" distT="0" distB="0" distL="0" distR="114935"/>
-                <wp:docPr id="2" name="Rectángulo 2"/>
-                <wp:cNvGraphicFramePr/>
-                <a:graphic xmlns:a="http://schemas.openxmlformats.org/drawingml/2006/main">
-                  <a:graphicData uri="http://schemas.microsoft.com/office/word/2010/wordprocessingShape">
-                    <wps:wsp>
-                      <wps:cNvSpPr/>
-                      <wps:spPr>
-                        <a:xfrm>
-                          <a:off x="2478650" y="3433304"/>
-                          <a:ext cx="5734800" cy="1002300"/>
-                        </a:xfrm>
-                        <a:prstGeom prst="rect">
-                          <a:avLst/>
-                        </a:prstGeom>
-                        <a:solidFill>
-                          <a:srgbClr val="FFFFFF"/>
-                        </a:solidFill>
-                        <a:ln w="9525" cap="flat" cmpd="sng">
-                          <a:solidFill>
-                            <a:srgbClr val="CCCCCC"/>
-                          </a:solidFill>
-                          <a:prstDash val="solid"/>
-                          <a:round/>
-                          <a:headEnd type="none" w="sm" len="sm"/>
-                          <a:tailEnd type="none" w="sm" len="sm"/>
-                        </a:ln>
-                      </wps:spPr>
-                      <wps:txbx>
-                        <w:txbxContent>
-                          <w:p>
-                            <w:pPr>
-                              <w:jc w:val="both"/>
-                              <w:textDirection w:val="btLr"/>
-                            </w:pPr>
-                            <w:r>
-                              <w:rPr>
-                                <w:color w:val="000000"/>
-                              </w:rPr>
-                              <w:t>En este punto se incluirán las referencias y documentación utilizada para la elaboración de este documento, por ejemplo:</w:t>
-                            </w:r>
-                          </w:p>
-                          <w:p>
-                            <w:pPr>
-                              <w:ind w:left="720" w:firstLine="360"/>
-                              <w:jc w:val="both"/>
-                              <w:textDirection w:val="btLr"/>
-                            </w:pPr>
-                            <w:r>
-                              <w:rPr>
-                                <w:color w:val="000000"/>
-                              </w:rPr>
-                              <w:t>Plan de Pruebas del equipo de desarrollo</w:t>
-                            </w:r>
-                          </w:p>
-                          <w:p>
-                            <w:pPr>
-                              <w:ind w:left="720" w:firstLine="360"/>
-                              <w:jc w:val="both"/>
-                              <w:textDirection w:val="btLr"/>
-                            </w:pPr>
-                            <w:r>
-                              <w:rPr>
-                                <w:color w:val="000000"/>
-                              </w:rPr>
-                              <w:t>Informe de Resultados de los servicios para los que se han generado los planes de prueba.</w:t>
-                            </w:r>
-                          </w:p>
-                        </w:txbxContent>
-                      </wps:txbx>
-                      <wps:bodyPr spcFirstLastPara="1" wrap="square" lIns="88900" tIns="50800" rIns="88900" bIns="50800" anchor="t" anchorCtr="0">
-                        <a:noAutofit/>
-                      </wps:bodyPr>
-                    </wps:wsp>
-                  </a:graphicData>
-                </a:graphic>
-              </wp:anchor>
-            </w:drawing>
-          </mc:Choice>
-          <mc:Fallback>
-            <w:pict>
-              <v:rect w14:anchorId="21F457E7" id="Rectángulo 2" o:spid="_x0000_s1027" style="position:absolute;left:0;text-align:left;margin-left:0;margin-top:11.25pt;width:452.25pt;height:80.1pt;z-index:251662336;visibility:visible;mso-wrap-style:square;mso-wrap-distance-left:0;mso-wrap-distance-top:0;mso-wrap-distance-right:9.05pt;mso-wrap-distance-bottom:0;mso-position-horizontal:absolute;mso-position-horizontal-relative:text;mso-position-vertical:absolute;mso-position-vertical-relative:text;v-text-anchor:top" o:gfxdata="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" strokecolor="#ccc">
-                <v:stroke startarrowwidth="narrow" startarrowlength="short" endarrowwidth="narrow" endarrowlength="short" joinstyle="round"/>
-                <v:textbox inset="7pt,4pt,7pt,4pt">
-                  <w:txbxContent>
-                    <w:p>
-                      <w:pPr>
-                        <w:jc w:val="both"/>
-                        <w:textDirection w:val="btLr"/>
-                      </w:pPr>
-                      <w:r>
-                        <w:rPr>
-                          <w:color w:val="000000"/>
-                        </w:rPr>
-                        <w:t>En este punto se incluirán las referencias y documentación utilizada para la elaboración de este documento, por ejemplo:</w:t>
-                      </w:r>
-                    </w:p>
-                    <w:p>
-                      <w:pPr>
-                        <w:ind w:left="720" w:firstLine="360"/>
-                        <w:jc w:val="both"/>
-                        <w:textDirection w:val="btLr"/>
-                      </w:pPr>
-                      <w:r>
-                        <w:rPr>
-                          <w:color w:val="000000"/>
-                        </w:rPr>
-                        <w:t>Plan de Pruebas del equipo de desarrollo</w:t>
-                      </w:r>
-                    </w:p>
-                    <w:p>
-                      <w:pPr>
-                        <w:ind w:left="720" w:firstLine="360"/>
-                        <w:jc w:val="both"/>
-                        <w:textDirection w:val="btLr"/>
-                      </w:pPr>
-                      <w:r>
-                        <w:rPr>
-                          <w:color w:val="000000"/>
-                        </w:rPr>
-                        <w:t>Informe de Resultados de los servicios para los que se han generado los planes de prueba.</w:t>
-                      </w:r>
-                    </w:p>
-                  </w:txbxContent>
-                </v:textbox>
-                <w10:wrap type="square"/>
-              </v:rect>
-            </w:pict>
-          </mc:Fallback>
-        </mc:AlternateContent>
-      </w:r>
     </w:p>
     <w:tbl>
       <w:tblPr>
@@ -28293,7 +29290,7 @@
               <w:rPr>
                 <w:b/>
               </w:rPr>
-              <w:t>Título</w:t>
+              <w:t>LINK</w:t>
             </w:r>
           </w:p>
         </w:tc>
@@ -28318,7 +29315,7 @@
               <w:jc w:val="both"/>
             </w:pPr>
             <w:r>
-              <w:t>Ref. 1</w:t>
+              <w:t>QASE</w:t>
             </w:r>
           </w:p>
         </w:tc>
@@ -28336,7 +29333,25 @@
             <w:pPr>
               <w:spacing w:after="113"/>
               <w:jc w:val="both"/>
-            </w:pPr>
+              <w:rPr>
+                <w:color w:val="000000" w:themeColor="text1"/>
+              </w:rPr>
+            </w:pPr>
+            <w:hyperlink r:id="rId28" w:history="1">
+              <w:r>
+                <w:rPr>
+                  <w:rStyle w:val="Hipervnculo"/>
+                  <w:color w:val="000000" w:themeColor="text1"/>
+                </w:rPr>
+                <w:t>https://app.qase.io/project/POKEAPP</w:t>
+              </w:r>
+            </w:hyperlink>
+            <w:r>
+              <w:rPr>
+                <w:color w:val="000000" w:themeColor="text1"/>
+              </w:rPr>
+              <w:t xml:space="preserve"> </w:t>
+            </w:r>
           </w:p>
         </w:tc>
       </w:tr>
@@ -28360,7 +29375,7 @@
               <w:jc w:val="both"/>
             </w:pPr>
             <w:r>
-              <w:t>Ref. 2</w:t>
+              <w:t>JIRA</w:t>
             </w:r>
           </w:p>
         </w:tc>
@@ -28378,7 +29393,49 @@
             <w:pPr>
               <w:spacing w:after="113"/>
               <w:jc w:val="both"/>
-            </w:pPr>
+              <w:rPr>
+                <w:color w:val="000000" w:themeColor="text1"/>
+                <w:sz w:val="19"/>
+                <w:szCs w:val="19"/>
+              </w:rPr>
+            </w:pPr>
+            <w:hyperlink r:id="rId29" w:history="1">
+              <w:r>
+                <w:rPr>
+                  <w:rStyle w:val="Hipervnculo"/>
+                  <w:color w:val="000000" w:themeColor="text1"/>
+                  <w:sz w:val="19"/>
+                  <w:szCs w:val="19"/>
+                </w:rPr>
+                <w:t>https://boardwsacti</w:t>
+              </w:r>
+              <w:r>
+                <w:rPr>
+                  <w:rStyle w:val="Hipervnculo"/>
+                  <w:color w:val="000000" w:themeColor="text1"/>
+                  <w:sz w:val="19"/>
+                  <w:szCs w:val="19"/>
+                </w:rPr>
+                <w:t>c</w:t>
+              </w:r>
+              <w:r>
+                <w:rPr>
+                  <w:rStyle w:val="Hipervnculo"/>
+                  <w:color w:val="000000" w:themeColor="text1"/>
+                  <w:sz w:val="19"/>
+                  <w:szCs w:val="19"/>
+                </w:rPr>
+                <w:t>.atlassian.net/jira/software/projects/POK/boards/2</w:t>
+              </w:r>
+            </w:hyperlink>
+            <w:r>
+              <w:rPr>
+                <w:color w:val="000000" w:themeColor="text1"/>
+                <w:sz w:val="19"/>
+                <w:szCs w:val="19"/>
+              </w:rPr>
+              <w:t xml:space="preserve">  </w:t>
+            </w:r>
           </w:p>
         </w:tc>
       </w:tr>
@@ -28391,7 +29448,6 @@
             <w:tcW w:w="1245" w:type="dxa"/>
             <w:tcBorders>
               <w:left w:val="single" w:sz="4" w:space="0" w:color="C0C0C0"/>
-              <w:bottom w:val="single" w:sz="4" w:space="0" w:color="C0C0C0"/>
             </w:tcBorders>
             <w:shd w:val="clear" w:color="auto" w:fill="auto"/>
           </w:tcPr>
@@ -28401,6 +29457,9 @@
               <w:spacing w:after="113"/>
               <w:jc w:val="both"/>
             </w:pPr>
+            <w:r>
+              <w:t>Repositorio</w:t>
+            </w:r>
           </w:p>
         </w:tc>
         <w:tc>
@@ -28408,7 +29467,6 @@
             <w:tcW w:w="5985" w:type="dxa"/>
             <w:tcBorders>
               <w:left w:val="single" w:sz="4" w:space="0" w:color="C0C0C0"/>
-              <w:bottom w:val="single" w:sz="4" w:space="0" w:color="C0C0C0"/>
               <w:right w:val="single" w:sz="4" w:space="0" w:color="C0C0C0"/>
             </w:tcBorders>
             <w:shd w:val="clear" w:color="auto" w:fill="auto"/>
@@ -28417,46 +29475,25 @@
             <w:pPr>
               <w:spacing w:after="113"/>
               <w:jc w:val="both"/>
-            </w:pPr>
-          </w:p>
-        </w:tc>
-      </w:tr>
-      <w:tr>
-        <w:trPr>
-          <w:jc w:val="center"/>
-        </w:trPr>
-        <w:tc>
-          <w:tcPr>
-            <w:tcW w:w="1245" w:type="dxa"/>
-            <w:tcBorders>
-              <w:left w:val="single" w:sz="4" w:space="0" w:color="C0C0C0"/>
-              <w:bottom w:val="single" w:sz="4" w:space="0" w:color="C0C0C0"/>
-            </w:tcBorders>
-            <w:shd w:val="clear" w:color="auto" w:fill="auto"/>
-          </w:tcPr>
-          <w:p>
-            <w:pPr>
-              <w:keepNext/>
-              <w:spacing w:after="113"/>
-              <w:jc w:val="both"/>
-            </w:pPr>
-          </w:p>
-        </w:tc>
-        <w:tc>
-          <w:tcPr>
-            <w:tcW w:w="5985" w:type="dxa"/>
-            <w:tcBorders>
-              <w:left w:val="single" w:sz="4" w:space="0" w:color="C0C0C0"/>
-              <w:bottom w:val="single" w:sz="4" w:space="0" w:color="C0C0C0"/>
-              <w:right w:val="single" w:sz="4" w:space="0" w:color="C0C0C0"/>
-            </w:tcBorders>
-            <w:shd w:val="clear" w:color="auto" w:fill="auto"/>
-          </w:tcPr>
-          <w:p>
-            <w:pPr>
-              <w:spacing w:after="113"/>
-              <w:jc w:val="both"/>
-            </w:pPr>
+              <w:rPr>
+                <w:color w:val="000000" w:themeColor="text1"/>
+              </w:rPr>
+            </w:pPr>
+            <w:hyperlink r:id="rId30" w:history="1">
+              <w:r>
+                <w:rPr>
+                  <w:rStyle w:val="Hipervnculo"/>
+                  <w:color w:val="000000" w:themeColor="text1"/>
+                </w:rPr>
+                <w:t>https://github.com/wsactic-2020156/PokeDexPruebas.git</w:t>
+              </w:r>
+            </w:hyperlink>
+            <w:r>
+              <w:rPr>
+                <w:color w:val="000000" w:themeColor="text1"/>
+              </w:rPr>
+              <w:t xml:space="preserve"> </w:t>
+            </w:r>
           </w:p>
         </w:tc>
       </w:tr>
@@ -28470,8 +29507,8 @@
       </w:pPr>
     </w:p>
     <w:sectPr>
-      <w:headerReference w:type="default" r:id="rId9"/>
-      <w:footerReference w:type="default" r:id="rId10"/>
+      <w:headerReference w:type="default" r:id="rId31"/>
+      <w:footerReference w:type="default" r:id="rId32"/>
       <w:pgSz w:w="11905" w:h="16837"/>
       <w:pgMar w:top="2930" w:right="1134" w:bottom="1646" w:left="1701" w:header="1134" w:footer="1134" w:gutter="0"/>
       <w:cols w:space="720"/>
@@ -33805,7 +34842,7 @@
   <w:style w:type="paragraph" w:default="1" w:styleId="Normal">
     <w:name w:val="Normal"/>
     <w:qFormat/>
-    <w:rsid w:val="00A87873"/>
+    <w:rsid w:val="000B4486"/>
   </w:style>
   <w:style w:type="paragraph" w:styleId="Ttulo1">
     <w:name w:val="heading 1"/>
@@ -34206,6 +35243,18 @@
       <w:contextualSpacing/>
     </w:pPr>
   </w:style>
+  <w:style w:type="character" w:styleId="Hipervnculovisitado">
+    <w:name w:val="FollowedHyperlink"/>
+    <w:basedOn w:val="Fuentedeprrafopredeter"/>
+    <w:uiPriority w:val="99"/>
+    <w:semiHidden/>
+    <w:unhideWhenUsed/>
+    <w:rsid w:val="00AA6DD0"/>
+    <w:rPr>
+      <w:color w:val="800080" w:themeColor="followedHyperlink"/>
+      <w:u w:val="single"/>
+    </w:rPr>
+  </w:style>
 </w:styles>
 </file>
 

</xml_diff>

<commit_message>
Se realizarón cambios al plan de pruebas
</commit_message>
<xml_diff>
--- a/RecursosPokeDexApp/PlanPruebasPokeDexApp.docx
+++ b/RecursosPokeDexApp/PlanPruebasPokeDexApp.docx
@@ -145,7 +145,7 @@
           <w:sz w:val="32"/>
           <w:szCs w:val="32"/>
         </w:rPr>
-        <w:t>&lt;</w:t>
+        <w:t>Poke</w:t>
       </w:r>
       <w:r>
         <w:rPr>
@@ -155,17 +155,7 @@
           <w:sz w:val="32"/>
           <w:szCs w:val="32"/>
         </w:rPr>
-        <w:t>PokeApp</w:t>
-      </w:r>
-      <w:r>
-        <w:rPr>
-          <w:rFonts w:ascii="Eras Bk BT" w:eastAsia="Eras Bk BT" w:hAnsi="Eras Bk BT" w:cs="Eras Bk BT"/>
-          <w:b/>
-          <w:color w:val="000000"/>
-          <w:sz w:val="32"/>
-          <w:szCs w:val="32"/>
-        </w:rPr>
-        <w:t>&gt;</w:t>
+        <w:t>DexApp</w:t>
       </w:r>
     </w:p>
     <w:p>
@@ -650,7 +640,19 @@
               <w:rPr>
                 <w:color w:val="000000"/>
               </w:rPr>
-              <w:t>PokeApp</w:t>
+              <w:t>Poke</w:t>
+            </w:r>
+            <w:r>
+              <w:rPr>
+                <w:color w:val="000000"/>
+              </w:rPr>
+              <w:t>Dex</w:t>
+            </w:r>
+            <w:r>
+              <w:rPr>
+                <w:color w:val="000000"/>
+              </w:rPr>
+              <w:t>App</w:t>
             </w:r>
           </w:p>
         </w:tc>
@@ -26874,23 +26876,7 @@
           <w:sz w:val="22"/>
           <w:szCs w:val="22"/>
         </w:rPr>
-        <w:t>Buscador</w:t>
-      </w:r>
-      <w:r>
-        <w:rPr>
-          <w:color w:val="000000"/>
-          <w:sz w:val="22"/>
-          <w:szCs w:val="22"/>
-        </w:rPr>
-        <w:t xml:space="preserve"> Bug</w:t>
-      </w:r>
-      <w:r>
-        <w:rPr>
-          <w:color w:val="000000"/>
-          <w:sz w:val="22"/>
-          <w:szCs w:val="22"/>
-        </w:rPr>
-        <w:t>2</w:t>
+        <w:t>Buscador Bug2</w:t>
       </w:r>
     </w:p>
     <w:p>
@@ -26980,23 +26966,7 @@
           <w:sz w:val="22"/>
           <w:szCs w:val="22"/>
         </w:rPr>
-        <w:t xml:space="preserve">Navbar </w:t>
-      </w:r>
-      <w:r>
-        <w:rPr>
-          <w:color w:val="000000"/>
-          <w:sz w:val="22"/>
-          <w:szCs w:val="22"/>
-        </w:rPr>
-        <w:t>Bug</w:t>
-      </w:r>
-      <w:r>
-        <w:rPr>
-          <w:color w:val="000000"/>
-          <w:sz w:val="22"/>
-          <w:szCs w:val="22"/>
-        </w:rPr>
-        <w:t>3</w:t>
+        <w:t>Navbar Bug3</w:t>
       </w:r>
     </w:p>
     <w:p>
@@ -27087,23 +27057,7 @@
           <w:szCs w:val="22"/>
         </w:rPr>
         <w:lastRenderedPageBreak/>
-        <w:t xml:space="preserve">Proyecto </w:t>
-      </w:r>
-      <w:r>
-        <w:rPr>
-          <w:color w:val="000000"/>
-          <w:sz w:val="22"/>
-          <w:szCs w:val="22"/>
-        </w:rPr>
-        <w:t>2</w:t>
-      </w:r>
-      <w:r>
-        <w:rPr>
-          <w:color w:val="000000"/>
-          <w:sz w:val="22"/>
-          <w:szCs w:val="22"/>
-        </w:rPr>
-        <w:t xml:space="preserve"> </w:t>
+        <w:t xml:space="preserve">Proyecto 2 </w:t>
       </w:r>
       <w:r>
         <w:rPr>
@@ -27112,15 +27066,7 @@
           <w:szCs w:val="22"/>
         </w:rPr>
         <w:tab/>
-        <w:t xml:space="preserve">Dev: </w:t>
-      </w:r>
-      <w:r>
-        <w:rPr>
-          <w:color w:val="000000"/>
-          <w:sz w:val="22"/>
-          <w:szCs w:val="22"/>
-        </w:rPr>
-        <w:t>Diego Flores</w:t>
+        <w:t>Dev: Diego Flores</w:t>
       </w:r>
       <w:r>
         <w:rPr>
@@ -27182,7 +27128,39 @@
             <w:sz w:val="22"/>
             <w:szCs w:val="22"/>
           </w:rPr>
-          <w:t>https://drive.google.com/file/d/1P01u0q3URtAZcX1co5U1HShjXjafuLvs/view</w:t>
+          <w:t>https://drive.google.com/file/d/</w:t>
+        </w:r>
+        <w:r>
+          <w:rPr>
+            <w:rStyle w:val="Hipervnculo"/>
+            <w:sz w:val="22"/>
+            <w:szCs w:val="22"/>
+          </w:rPr>
+          <w:t>1</w:t>
+        </w:r>
+        <w:r>
+          <w:rPr>
+            <w:rStyle w:val="Hipervnculo"/>
+            <w:sz w:val="22"/>
+            <w:szCs w:val="22"/>
+          </w:rPr>
+          <w:t>P01u0q3</w:t>
+        </w:r>
+        <w:r>
+          <w:rPr>
+            <w:rStyle w:val="Hipervnculo"/>
+            <w:sz w:val="22"/>
+            <w:szCs w:val="22"/>
+          </w:rPr>
+          <w:t>U</w:t>
+        </w:r>
+        <w:r>
+          <w:rPr>
+            <w:rStyle w:val="Hipervnculo"/>
+            <w:sz w:val="22"/>
+            <w:szCs w:val="22"/>
+          </w:rPr>
+          <w:t>RtAZcX1co5U1HShjXjafuLvs/view</w:t>
         </w:r>
       </w:hyperlink>
       <w:r>
@@ -27511,23 +27489,7 @@
           <w:szCs w:val="22"/>
         </w:rPr>
         <w:lastRenderedPageBreak/>
-        <w:t xml:space="preserve">Proyecto </w:t>
-      </w:r>
-      <w:r>
-        <w:rPr>
-          <w:color w:val="000000"/>
-          <w:sz w:val="22"/>
-          <w:szCs w:val="22"/>
-        </w:rPr>
-        <w:t>3</w:t>
-      </w:r>
-      <w:r>
-        <w:rPr>
-          <w:color w:val="000000"/>
-          <w:sz w:val="22"/>
-          <w:szCs w:val="22"/>
-        </w:rPr>
-        <w:t xml:space="preserve"> </w:t>
+        <w:t xml:space="preserve">Proyecto 3 </w:t>
       </w:r>
       <w:r>
         <w:rPr>
@@ -27536,23 +27498,7 @@
           <w:szCs w:val="22"/>
         </w:rPr>
         <w:tab/>
-        <w:t xml:space="preserve">Dev: </w:t>
-      </w:r>
-      <w:r>
-        <w:rPr>
-          <w:color w:val="000000"/>
-          <w:sz w:val="22"/>
-          <w:szCs w:val="22"/>
-        </w:rPr>
-        <w:t>Álvaro Ramiro Albures</w:t>
-      </w:r>
-      <w:r>
-        <w:rPr>
-          <w:color w:val="000000"/>
-          <w:sz w:val="22"/>
-          <w:szCs w:val="22"/>
-        </w:rPr>
-        <w:t xml:space="preserve"> </w:t>
+        <w:t xml:space="preserve">Dev: Álvaro Ramiro Albures </w:t>
       </w:r>
       <w:r>
         <w:rPr>
@@ -27877,15 +27823,7 @@
           <w:szCs w:val="22"/>
         </w:rPr>
         <w:tab/>
-        <w:t xml:space="preserve">Dev: </w:t>
-      </w:r>
-      <w:r>
-        <w:rPr>
-          <w:color w:val="000000"/>
-          <w:sz w:val="22"/>
-          <w:szCs w:val="22"/>
-        </w:rPr>
-        <w:t>Diego Fernando</w:t>
+        <w:t>Dev: Diego Fernando</w:t>
       </w:r>
       <w:r>
         <w:rPr>
@@ -28028,7 +27966,39 @@
             <w:sz w:val="22"/>
             <w:szCs w:val="22"/>
           </w:rPr>
-          <w:t>https://drive.google.com/file/d/133xdPM3eF0L-FnBFKbFNdaBboBn98xln/view</w:t>
+          <w:t>https://drive.google.com/file/d/133xdPM3eF0</w:t>
+        </w:r>
+        <w:r>
+          <w:rPr>
+            <w:rStyle w:val="Hipervnculo"/>
+            <w:sz w:val="22"/>
+            <w:szCs w:val="22"/>
+          </w:rPr>
+          <w:t>L</w:t>
+        </w:r>
+        <w:r>
+          <w:rPr>
+            <w:rStyle w:val="Hipervnculo"/>
+            <w:sz w:val="22"/>
+            <w:szCs w:val="22"/>
+          </w:rPr>
+          <w:t>-FnBF</w:t>
+        </w:r>
+        <w:r>
+          <w:rPr>
+            <w:rStyle w:val="Hipervnculo"/>
+            <w:sz w:val="22"/>
+            <w:szCs w:val="22"/>
+          </w:rPr>
+          <w:t>K</w:t>
+        </w:r>
+        <w:r>
+          <w:rPr>
+            <w:rStyle w:val="Hipervnculo"/>
+            <w:sz w:val="22"/>
+            <w:szCs w:val="22"/>
+          </w:rPr>
+          <w:t>bFNdaBboBn98xln/view</w:t>
         </w:r>
       </w:hyperlink>
       <w:r>
@@ -28073,23 +28043,7 @@
           <w:sz w:val="22"/>
           <w:szCs w:val="22"/>
         </w:rPr>
-        <w:t xml:space="preserve">Proyecto </w:t>
-      </w:r>
-      <w:r>
-        <w:rPr>
-          <w:color w:val="000000"/>
-          <w:sz w:val="22"/>
-          <w:szCs w:val="22"/>
-        </w:rPr>
-        <w:t>5</w:t>
-      </w:r>
-      <w:r>
-        <w:rPr>
-          <w:color w:val="000000"/>
-          <w:sz w:val="22"/>
-          <w:szCs w:val="22"/>
-        </w:rPr>
-        <w:t xml:space="preserve"> </w:t>
+        <w:t xml:space="preserve">Proyecto 5 </w:t>
       </w:r>
       <w:r>
         <w:rPr>
@@ -28098,15 +28052,7 @@
           <w:szCs w:val="22"/>
         </w:rPr>
         <w:tab/>
-        <w:t xml:space="preserve">Dev: </w:t>
-      </w:r>
-      <w:r>
-        <w:rPr>
-          <w:color w:val="000000"/>
-          <w:sz w:val="22"/>
-          <w:szCs w:val="22"/>
-        </w:rPr>
-        <w:t>Fernando Emanuel Diaz Morales</w:t>
+        <w:t>Dev: Fernando Emanuel Diaz Morales</w:t>
       </w:r>
       <w:r>
         <w:rPr>
@@ -28149,6 +28095,7 @@
       </w:pPr>
       <w:r>
         <w:rPr>
+          <w:noProof/>
           <w:color w:val="000000"/>
           <w:sz w:val="22"/>
           <w:szCs w:val="22"/>
@@ -28665,14 +28612,46 @@
               <w:spacing w:after="113"/>
               <w:jc w:val="both"/>
             </w:pPr>
-            <w:hyperlink r:id="rId24" w:history="1">
+            <w:hyperlink r:id="rId24" w:anchor="/accounts/1283510/workspaces/1320712/projects/1574707/masters/64715316/summary" w:history="1">
               <w:r>
                 <w:rPr>
                   <w:rStyle w:val="Hipervnculo"/>
                   <w:rFonts w:ascii="Open Sans" w:hAnsi="Open Sans" w:cs="Open Sans"/>
                   <w:shd w:val="clear" w:color="auto" w:fill="FFFFFF"/>
                 </w:rPr>
-                <w:t>https://a.blazemeter.com/app/?public-token=s55hX5Adr7cA1Wl8awzn4gR6Nnv8AeqvDLLlW6rkuSuBmksLak#/accounts/1283510/workspaces/1320712/projects/1574707/masters/64715316/summary</w:t>
+                <w:t>https://a.blazemeter.com/app/?public-token=s55</w:t>
+              </w:r>
+              <w:r>
+                <w:rPr>
+                  <w:rStyle w:val="Hipervnculo"/>
+                  <w:rFonts w:ascii="Open Sans" w:hAnsi="Open Sans" w:cs="Open Sans"/>
+                  <w:shd w:val="clear" w:color="auto" w:fill="FFFFFF"/>
+                </w:rPr>
+                <w:t>h</w:t>
+              </w:r>
+              <w:r>
+                <w:rPr>
+                  <w:rStyle w:val="Hipervnculo"/>
+                  <w:rFonts w:ascii="Open Sans" w:hAnsi="Open Sans" w:cs="Open Sans"/>
+                  <w:shd w:val="clear" w:color="auto" w:fill="FFFFFF"/>
+                </w:rPr>
+                <w:t>X5Adr7cA1Wl8awzn4gR6Nnv8AeqvDLLlW6rkuSuBmksLak#/accounts/1</w:t>
+              </w:r>
+              <w:r>
+                <w:rPr>
+                  <w:rStyle w:val="Hipervnculo"/>
+                  <w:rFonts w:ascii="Open Sans" w:hAnsi="Open Sans" w:cs="Open Sans"/>
+                  <w:shd w:val="clear" w:color="auto" w:fill="FFFFFF"/>
+                </w:rPr>
+                <w:t>2</w:t>
+              </w:r>
+              <w:r>
+                <w:rPr>
+                  <w:rStyle w:val="Hipervnculo"/>
+                  <w:rFonts w:ascii="Open Sans" w:hAnsi="Open Sans" w:cs="Open Sans"/>
+                  <w:shd w:val="clear" w:color="auto" w:fill="FFFFFF"/>
+                </w:rPr>
+                <w:t>83510/workspaces/1320712/projects/1574707/masters/64715316/summary</w:t>
               </w:r>
             </w:hyperlink>
             <w:r>
@@ -28724,14 +28703,30 @@
               <w:spacing w:after="113"/>
               <w:jc w:val="both"/>
             </w:pPr>
-            <w:hyperlink r:id="rId25" w:history="1">
+            <w:hyperlink r:id="rId25" w:anchor="/accounts/1283510/workspaces/1320712/projects/1574707/masters/64715373/summary" w:history="1">
               <w:r>
                 <w:rPr>
                   <w:rStyle w:val="Hipervnculo"/>
                   <w:rFonts w:ascii="Open Sans" w:hAnsi="Open Sans" w:cs="Open Sans"/>
                   <w:shd w:val="clear" w:color="auto" w:fill="FFFFFF"/>
                 </w:rPr>
-                <w:t>https://a.blazemeter.com/app/?public-token=3nhbYXBtpd17mDVmNHKpLorkyoanWMxqRWmKVSeTHWxJ9Sp1qt#/accounts/1283510/workspaces/1320712/projects/1574707/masters/64715373/summary</w:t>
+                <w:t>https://a.blazemeter.com/app/?public-token=3nhbYXBtpd17mDVmNHKpLorkyoanWMxqRWmKVSeTHWxJ9Sp1qt#/acco</w:t>
+              </w:r>
+              <w:r>
+                <w:rPr>
+                  <w:rStyle w:val="Hipervnculo"/>
+                  <w:rFonts w:ascii="Open Sans" w:hAnsi="Open Sans" w:cs="Open Sans"/>
+                  <w:shd w:val="clear" w:color="auto" w:fill="FFFFFF"/>
+                </w:rPr>
+                <w:t>u</w:t>
+              </w:r>
+              <w:r>
+                <w:rPr>
+                  <w:rStyle w:val="Hipervnculo"/>
+                  <w:rFonts w:ascii="Open Sans" w:hAnsi="Open Sans" w:cs="Open Sans"/>
+                  <w:shd w:val="clear" w:color="auto" w:fill="FFFFFF"/>
+                </w:rPr>
+                <w:t>nts/1283510/workspaces/1320712/projects/1574707/masters/64715373/summary</w:t>
               </w:r>
             </w:hyperlink>
             <w:r>
@@ -28783,7 +28778,7 @@
               <w:spacing w:after="113"/>
               <w:jc w:val="both"/>
             </w:pPr>
-            <w:hyperlink r:id="rId26" w:history="1">
+            <w:hyperlink r:id="rId26" w:anchor="/accounts/1283510/workspaces/1320712/projects/1574707/masters/64715499/summary" w:history="1">
               <w:r>
                 <w:rPr>
                   <w:rStyle w:val="Hipervnculo"/>
@@ -28842,7 +28837,7 @@
               <w:spacing w:after="113"/>
               <w:jc w:val="both"/>
             </w:pPr>
-            <w:hyperlink r:id="rId27" w:history="1">
+            <w:hyperlink r:id="rId27" w:anchor="/accounts/1283510/workspaces/1320712/projects/1574707/masters/64715545/summary" w:history="1">
               <w:r>
                 <w:rPr>
                   <w:rStyle w:val="Hipervnculo"/>
@@ -29343,7 +29338,35 @@
                   <w:rStyle w:val="Hipervnculo"/>
                   <w:color w:val="000000" w:themeColor="text1"/>
                 </w:rPr>
-                <w:t>https://app.qase.io/project/POKEAPP</w:t>
+                <w:t>https://app.qase.io/p</w:t>
+              </w:r>
+              <w:r>
+                <w:rPr>
+                  <w:rStyle w:val="Hipervnculo"/>
+                  <w:color w:val="000000" w:themeColor="text1"/>
+                </w:rPr>
+                <w:t>r</w:t>
+              </w:r>
+              <w:r>
+                <w:rPr>
+                  <w:rStyle w:val="Hipervnculo"/>
+                  <w:color w:val="000000" w:themeColor="text1"/>
+                </w:rPr>
+                <w:t>oject/</w:t>
+              </w:r>
+              <w:r>
+                <w:rPr>
+                  <w:rStyle w:val="Hipervnculo"/>
+                  <w:color w:val="000000" w:themeColor="text1"/>
+                </w:rPr>
+                <w:t>P</w:t>
+              </w:r>
+              <w:r>
+                <w:rPr>
+                  <w:rStyle w:val="Hipervnculo"/>
+                  <w:color w:val="000000" w:themeColor="text1"/>
+                </w:rPr>
+                <w:t>OKEAPP</w:t>
               </w:r>
             </w:hyperlink>
             <w:r>
@@ -29407,25 +29430,7 @@
                   <w:sz w:val="19"/>
                   <w:szCs w:val="19"/>
                 </w:rPr>
-                <w:t>https://boardwsacti</w:t>
-              </w:r>
-              <w:r>
-                <w:rPr>
-                  <w:rStyle w:val="Hipervnculo"/>
-                  <w:color w:val="000000" w:themeColor="text1"/>
-                  <w:sz w:val="19"/>
-                  <w:szCs w:val="19"/>
-                </w:rPr>
-                <w:t>c</w:t>
-              </w:r>
-              <w:r>
-                <w:rPr>
-                  <w:rStyle w:val="Hipervnculo"/>
-                  <w:color w:val="000000" w:themeColor="text1"/>
-                  <w:sz w:val="19"/>
-                  <w:szCs w:val="19"/>
-                </w:rPr>
-                <w:t>.atlassian.net/jira/software/projects/POK/boards/2</w:t>
+                <w:t>https://boardwsactic.atlassian.net/jira/software/projects/POK/boards/2</w:t>
               </w:r>
             </w:hyperlink>
             <w:r>
@@ -29485,7 +29490,21 @@
                   <w:rStyle w:val="Hipervnculo"/>
                   <w:color w:val="000000" w:themeColor="text1"/>
                 </w:rPr>
-                <w:t>https://github.com/wsactic-2020156/PokeDexPruebas.git</w:t>
+                <w:t>https://github.co</w:t>
+              </w:r>
+              <w:r>
+                <w:rPr>
+                  <w:rStyle w:val="Hipervnculo"/>
+                  <w:color w:val="000000" w:themeColor="text1"/>
+                </w:rPr>
+                <w:t>m</w:t>
+              </w:r>
+              <w:r>
+                <w:rPr>
+                  <w:rStyle w:val="Hipervnculo"/>
+                  <w:color w:val="000000" w:themeColor="text1"/>
+                </w:rPr>
+                <w:t>/wsactic-2020156/PokeDexPruebas.git</w:t>
               </w:r>
             </w:hyperlink>
             <w:r>

</xml_diff>